<commit_message>
second commit for lab 10
</commit_message>
<xml_diff>
--- a/sdi-lab10/sudoku.docx
+++ b/sdi-lab10/sudoku.docx
@@ -1,6 +1,6 @@
 
 <file path=word/document.xml><?xml version="1.0" encoding="utf-8"?>
-<w:document xmlns:mo="http://schemas.microsoft.com/office/mac/office/2008/main" xmlns:ve="http://schemas.openxmlformats.org/markup-compatibility/2006" xmlns:mv="urn:schemas-microsoft-com:mac:vml" xmlns:o="urn:schemas-microsoft-com:office:office" xmlns:r="http://schemas.openxmlformats.org/officeDocument/2006/relationships" xmlns:m="http://schemas.openxmlformats.org/officeDocument/2006/math" xmlns:v="urn:schemas-microsoft-com:vml" xmlns:wp="http://schemas.openxmlformats.org/drawingml/2006/wordprocessingDrawing" xmlns:w10="urn:schemas-microsoft-com:office:word" xmlns:w="http://schemas.openxmlformats.org/wordprocessingml/2006/main" xmlns:wne="http://schemas.microsoft.com/office/word/2006/wordml">
+<w:document xmlns:wpc="http://schemas.microsoft.com/office/word/2010/wordprocessingCanvas" xmlns:mo="http://schemas.microsoft.com/office/mac/office/2008/main" xmlns:mc="http://schemas.openxmlformats.org/markup-compatibility/2006" xmlns:mv="urn:schemas-microsoft-com:mac:vml" xmlns:o="urn:schemas-microsoft-com:office:office" xmlns:r="http://schemas.openxmlformats.org/officeDocument/2006/relationships" xmlns:m="http://schemas.openxmlformats.org/officeDocument/2006/math" xmlns:v="urn:schemas-microsoft-com:vml" xmlns:wp14="http://schemas.microsoft.com/office/word/2010/wordprocessingDrawing" xmlns:wp="http://schemas.openxmlformats.org/drawingml/2006/wordprocessingDrawing" xmlns:w10="urn:schemas-microsoft-com:office:word" xmlns:w="http://schemas.openxmlformats.org/wordprocessingml/2006/main" xmlns:w14="http://schemas.microsoft.com/office/word/2010/wordml" xmlns:wpg="http://schemas.microsoft.com/office/word/2010/wordprocessingGroup" xmlns:wpi="http://schemas.microsoft.com/office/word/2010/wordprocessingInk" xmlns:wne="http://schemas.microsoft.com/office/word/2006/wordml" xmlns:wps="http://schemas.microsoft.com/office/word/2010/wordprocessingShape" mc:Ignorable="w14 wp14">
   <w:body>
     <w:p>
       <w:pPr>
@@ -217,7 +217,7 @@
       <w:tblPr>
         <w:tblStyle w:val="TableGrid"/>
         <w:tblW w:w="0" w:type="auto"/>
-        <w:tblLook w:val="00BF"/>
+        <w:tblLook w:val="00BF" w:firstRow="1" w:lastRow="0" w:firstColumn="1" w:lastColumn="0" w:noHBand="0" w:noVBand="0"/>
       </w:tblPr>
       <w:tblGrid>
         <w:gridCol w:w="984"/>
@@ -249,6 +249,14 @@
                 <w:sz w:val="48"/>
               </w:rPr>
             </w:pPr>
+            <w:r>
+              <w:rPr>
+                <w:rFonts w:asciiTheme="majorHAnsi" w:hAnsiTheme="majorHAnsi"/>
+                <w:b/>
+                <w:sz w:val="48"/>
+              </w:rPr>
+              <w:t>2</w:t>
+            </w:r>
           </w:p>
         </w:tc>
         <w:tc>
@@ -294,6 +302,14 @@
                 <w:sz w:val="48"/>
               </w:rPr>
             </w:pPr>
+            <w:r>
+              <w:rPr>
+                <w:rFonts w:asciiTheme="majorHAnsi" w:hAnsiTheme="majorHAnsi"/>
+                <w:b/>
+                <w:sz w:val="48"/>
+              </w:rPr>
+              <w:t>8</w:t>
+            </w:r>
           </w:p>
         </w:tc>
         <w:tc>
@@ -471,6 +487,14 @@
                 <w:sz w:val="48"/>
               </w:rPr>
             </w:pPr>
+            <w:r>
+              <w:rPr>
+                <w:rFonts w:asciiTheme="majorHAnsi" w:hAnsiTheme="majorHAnsi"/>
+                <w:b/>
+                <w:sz w:val="48"/>
+              </w:rPr>
+              <w:t>4</w:t>
+            </w:r>
           </w:p>
         </w:tc>
         <w:tc>
@@ -492,6 +516,14 @@
                 <w:sz w:val="48"/>
               </w:rPr>
             </w:pPr>
+            <w:r>
+              <w:rPr>
+                <w:rFonts w:asciiTheme="majorHAnsi" w:hAnsiTheme="majorHAnsi"/>
+                <w:b/>
+                <w:sz w:val="48"/>
+              </w:rPr>
+              <w:t>5</w:t>
+            </w:r>
           </w:p>
         </w:tc>
         <w:tc>
@@ -669,6 +701,14 @@
                 <w:sz w:val="48"/>
               </w:rPr>
             </w:pPr>
+            <w:r>
+              <w:rPr>
+                <w:rFonts w:asciiTheme="majorHAnsi" w:hAnsiTheme="majorHAnsi"/>
+                <w:b/>
+                <w:sz w:val="48"/>
+              </w:rPr>
+              <w:t>6</w:t>
+            </w:r>
           </w:p>
         </w:tc>
         <w:tc>
@@ -689,6 +729,14 @@
                 <w:sz w:val="48"/>
               </w:rPr>
             </w:pPr>
+            <w:r>
+              <w:rPr>
+                <w:rFonts w:asciiTheme="majorHAnsi" w:hAnsiTheme="majorHAnsi"/>
+                <w:b/>
+                <w:sz w:val="48"/>
+              </w:rPr>
+              <w:t>7</w:t>
+            </w:r>
           </w:p>
         </w:tc>
         <w:tc>
@@ -886,6 +934,14 @@
                 <w:sz w:val="48"/>
               </w:rPr>
             </w:pPr>
+            <w:r>
+              <w:rPr>
+                <w:rFonts w:asciiTheme="majorHAnsi" w:hAnsiTheme="majorHAnsi"/>
+                <w:b/>
+                <w:sz w:val="48"/>
+              </w:rPr>
+              <w:t>3</w:t>
+            </w:r>
           </w:p>
         </w:tc>
         <w:tc>
@@ -1316,6 +1372,14 @@
                 <w:sz w:val="48"/>
               </w:rPr>
             </w:pPr>
+            <w:r>
+              <w:rPr>
+                <w:rFonts w:asciiTheme="majorHAnsi" w:hAnsiTheme="majorHAnsi"/>
+                <w:b/>
+                <w:sz w:val="48"/>
+              </w:rPr>
+              <w:t>1</w:t>
+            </w:r>
           </w:p>
         </w:tc>
         <w:tc>
@@ -1532,6 +1596,14 @@
                 <w:sz w:val="48"/>
               </w:rPr>
             </w:pPr>
+            <w:r>
+              <w:rPr>
+                <w:rFonts w:asciiTheme="majorHAnsi" w:hAnsiTheme="majorHAnsi"/>
+                <w:b/>
+                <w:sz w:val="48"/>
+              </w:rPr>
+              <w:t>4</w:t>
+            </w:r>
           </w:p>
         </w:tc>
         <w:tc>
@@ -1954,6 +2026,16 @@
                 <w:sz w:val="48"/>
               </w:rPr>
             </w:pPr>
+            <w:r>
+              <w:rPr>
+                <w:rFonts w:asciiTheme="majorHAnsi" w:hAnsiTheme="majorHAnsi"/>
+                <w:b/>
+                <w:sz w:val="48"/>
+              </w:rPr>
+              <w:t>8</w:t>
+            </w:r>
+            <w:bookmarkStart w:id="0" w:name="_GoBack"/>
+            <w:bookmarkEnd w:id="0"/>
           </w:p>
         </w:tc>
         <w:tc>
@@ -2147,6 +2229,7 @@
           <w:b/>
           <w:u w:val="single"/>
         </w:rPr>
+        <w:lastRenderedPageBreak/>
         <w:t>Sudoku 2</w:t>
       </w:r>
     </w:p>
@@ -2154,7 +2237,7 @@
       <w:tblPr>
         <w:tblStyle w:val="TableGrid"/>
         <w:tblW w:w="0" w:type="auto"/>
-        <w:tblLook w:val="00BF"/>
+        <w:tblLook w:val="00BF" w:firstRow="1" w:lastRow="0" w:firstColumn="1" w:lastColumn="0" w:noHBand="0" w:noVBand="0"/>
       </w:tblPr>
       <w:tblGrid>
         <w:gridCol w:w="984"/>
@@ -4050,7 +4133,7 @@
       <w:tblPr>
         <w:tblStyle w:val="TableGrid"/>
         <w:tblW w:w="0" w:type="auto"/>
-        <w:tblLook w:val="00BF"/>
+        <w:tblLook w:val="00BF" w:firstRow="1" w:lastRow="0" w:firstColumn="1" w:lastColumn="0" w:noHBand="0" w:noVBand="0"/>
       </w:tblPr>
       <w:tblGrid>
         <w:gridCol w:w="984"/>
@@ -5905,18 +5988,57 @@
       </w:pPr>
     </w:p>
     <w:sectPr>
-      <w:headerReference w:type="even" r:id="rId4"/>
-      <w:headerReference w:type="default" r:id="rId5"/>
+      <w:headerReference w:type="even" r:id="rId7"/>
+      <w:headerReference w:type="default" r:id="rId8"/>
       <w:pgSz w:w="12240" w:h="15840"/>
-      <w:pgMar w:top="1440" w:right="1800" w:bottom="1440" w:left="1800" w:gutter="0"/>
+      <w:pgMar w:top="1440" w:right="1800" w:bottom="1440" w:left="1800" w:header="720" w:footer="720" w:gutter="0"/>
+      <w:cols w:space="720"/>
       <w:titlePg/>
     </w:sectPr>
   </w:body>
 </w:document>
 </file>
 
+<file path=word/endnotes.xml><?xml version="1.0" encoding="utf-8"?>
+<w:endnotes xmlns:wpc="http://schemas.microsoft.com/office/word/2010/wordprocessingCanvas" xmlns:mo="http://schemas.microsoft.com/office/mac/office/2008/main" xmlns:mc="http://schemas.openxmlformats.org/markup-compatibility/2006" xmlns:mv="urn:schemas-microsoft-com:mac:vml" xmlns:o="urn:schemas-microsoft-com:office:office" xmlns:r="http://schemas.openxmlformats.org/officeDocument/2006/relationships" xmlns:m="http://schemas.openxmlformats.org/officeDocument/2006/math" xmlns:v="urn:schemas-microsoft-com:vml" xmlns:wp14="http://schemas.microsoft.com/office/word/2010/wordprocessingDrawing" xmlns:wp="http://schemas.openxmlformats.org/drawingml/2006/wordprocessingDrawing" xmlns:w10="urn:schemas-microsoft-com:office:word" xmlns:w="http://schemas.openxmlformats.org/wordprocessingml/2006/main" xmlns:w14="http://schemas.microsoft.com/office/word/2010/wordml" xmlns:wpg="http://schemas.microsoft.com/office/word/2010/wordprocessingGroup" xmlns:wpi="http://schemas.microsoft.com/office/word/2010/wordprocessingInk" xmlns:wne="http://schemas.microsoft.com/office/word/2006/wordml" xmlns:wps="http://schemas.microsoft.com/office/word/2010/wordprocessingShape" mc:Ignorable="w14 wp14">
+  <w:endnote w:type="separator" w:id="-1">
+    <w:p>
+      <w:r>
+        <w:separator/>
+      </w:r>
+    </w:p>
+  </w:endnote>
+  <w:endnote w:type="continuationSeparator" w:id="0">
+    <w:p>
+      <w:r>
+        <w:continuationSeparator/>
+      </w:r>
+    </w:p>
+  </w:endnote>
+</w:endnotes>
+</file>
+
+<file path=word/footnotes.xml><?xml version="1.0" encoding="utf-8"?>
+<w:footnotes xmlns:wpc="http://schemas.microsoft.com/office/word/2010/wordprocessingCanvas" xmlns:mo="http://schemas.microsoft.com/office/mac/office/2008/main" xmlns:mc="http://schemas.openxmlformats.org/markup-compatibility/2006" xmlns:mv="urn:schemas-microsoft-com:mac:vml" xmlns:o="urn:schemas-microsoft-com:office:office" xmlns:r="http://schemas.openxmlformats.org/officeDocument/2006/relationships" xmlns:m="http://schemas.openxmlformats.org/officeDocument/2006/math" xmlns:v="urn:schemas-microsoft-com:vml" xmlns:wp14="http://schemas.microsoft.com/office/word/2010/wordprocessingDrawing" xmlns:wp="http://schemas.openxmlformats.org/drawingml/2006/wordprocessingDrawing" xmlns:w10="urn:schemas-microsoft-com:office:word" xmlns:w="http://schemas.openxmlformats.org/wordprocessingml/2006/main" xmlns:w14="http://schemas.microsoft.com/office/word/2010/wordml" xmlns:wpg="http://schemas.microsoft.com/office/word/2010/wordprocessingGroup" xmlns:wpi="http://schemas.microsoft.com/office/word/2010/wordprocessingInk" xmlns:wne="http://schemas.microsoft.com/office/word/2006/wordml" xmlns:wps="http://schemas.microsoft.com/office/word/2010/wordprocessingShape" mc:Ignorable="w14 wp14">
+  <w:footnote w:type="separator" w:id="-1">
+    <w:p>
+      <w:r>
+        <w:separator/>
+      </w:r>
+    </w:p>
+  </w:footnote>
+  <w:footnote w:type="continuationSeparator" w:id="0">
+    <w:p>
+      <w:r>
+        <w:continuationSeparator/>
+      </w:r>
+    </w:p>
+  </w:footnote>
+</w:footnotes>
+</file>
+
 <file path=word/header1.xml><?xml version="1.0" encoding="utf-8"?>
-<w:hdr xmlns:mo="http://schemas.microsoft.com/office/mac/office/2008/main" xmlns:ve="http://schemas.openxmlformats.org/markup-compatibility/2006" xmlns:mv="urn:schemas-microsoft-com:mac:vml" xmlns:o="urn:schemas-microsoft-com:office:office" xmlns:r="http://schemas.openxmlformats.org/officeDocument/2006/relationships" xmlns:m="http://schemas.openxmlformats.org/officeDocument/2006/math" xmlns:v="urn:schemas-microsoft-com:vml" xmlns:wp="http://schemas.openxmlformats.org/drawingml/2006/wordprocessingDrawing" xmlns:w10="urn:schemas-microsoft-com:office:word" xmlns:w="http://schemas.openxmlformats.org/wordprocessingml/2006/main" xmlns:wne="http://schemas.microsoft.com/office/word/2006/wordml">
+<w:hdr xmlns:wpc="http://schemas.microsoft.com/office/word/2010/wordprocessingCanvas" xmlns:mo="http://schemas.microsoft.com/office/mac/office/2008/main" xmlns:mc="http://schemas.openxmlformats.org/markup-compatibility/2006" xmlns:mv="urn:schemas-microsoft-com:mac:vml" xmlns:o="urn:schemas-microsoft-com:office:office" xmlns:r="http://schemas.openxmlformats.org/officeDocument/2006/relationships" xmlns:m="http://schemas.openxmlformats.org/officeDocument/2006/math" xmlns:v="urn:schemas-microsoft-com:vml" xmlns:wp14="http://schemas.microsoft.com/office/word/2010/wordprocessingDrawing" xmlns:wp="http://schemas.openxmlformats.org/drawingml/2006/wordprocessingDrawing" xmlns:w10="urn:schemas-microsoft-com:office:word" xmlns:w="http://schemas.openxmlformats.org/wordprocessingml/2006/main" xmlns:w14="http://schemas.microsoft.com/office/word/2010/wordml" xmlns:wpg="http://schemas.microsoft.com/office/word/2010/wordprocessingGroup" xmlns:wpi="http://schemas.microsoft.com/office/word/2010/wordprocessingInk" xmlns:wne="http://schemas.microsoft.com/office/word/2006/wordml" xmlns:wps="http://schemas.microsoft.com/office/word/2010/wordprocessingShape" mc:Ignorable="w14 wp14">
   <w:p>
     <w:pPr>
       <w:pStyle w:val="Header"/>
@@ -5954,7 +6076,7 @@
 </file>
 
 <file path=word/header2.xml><?xml version="1.0" encoding="utf-8"?>
-<w:hdr xmlns:mo="http://schemas.microsoft.com/office/mac/office/2008/main" xmlns:ve="http://schemas.openxmlformats.org/markup-compatibility/2006" xmlns:mv="urn:schemas-microsoft-com:mac:vml" xmlns:o="urn:schemas-microsoft-com:office:office" xmlns:r="http://schemas.openxmlformats.org/officeDocument/2006/relationships" xmlns:m="http://schemas.openxmlformats.org/officeDocument/2006/math" xmlns:v="urn:schemas-microsoft-com:vml" xmlns:wp="http://schemas.openxmlformats.org/drawingml/2006/wordprocessingDrawing" xmlns:w10="urn:schemas-microsoft-com:office:word" xmlns:w="http://schemas.openxmlformats.org/wordprocessingml/2006/main" xmlns:wne="http://schemas.microsoft.com/office/word/2006/wordml">
+<w:hdr xmlns:wpc="http://schemas.microsoft.com/office/word/2010/wordprocessingCanvas" xmlns:mo="http://schemas.microsoft.com/office/mac/office/2008/main" xmlns:mc="http://schemas.openxmlformats.org/markup-compatibility/2006" xmlns:mv="urn:schemas-microsoft-com:mac:vml" xmlns:o="urn:schemas-microsoft-com:office:office" xmlns:r="http://schemas.openxmlformats.org/officeDocument/2006/relationships" xmlns:m="http://schemas.openxmlformats.org/officeDocument/2006/math" xmlns:v="urn:schemas-microsoft-com:vml" xmlns:wp14="http://schemas.microsoft.com/office/word/2010/wordprocessingDrawing" xmlns:wp="http://schemas.openxmlformats.org/drawingml/2006/wordprocessingDrawing" xmlns:w10="urn:schemas-microsoft-com:office:word" xmlns:w="http://schemas.openxmlformats.org/wordprocessingml/2006/main" xmlns:w14="http://schemas.microsoft.com/office/word/2010/wordml" xmlns:wpg="http://schemas.microsoft.com/office/word/2010/wordprocessingGroup" xmlns:wpi="http://schemas.microsoft.com/office/word/2010/wordprocessingInk" xmlns:wne="http://schemas.microsoft.com/office/word/2006/wordml" xmlns:wps="http://schemas.microsoft.com/office/word/2010/wordprocessingShape" mc:Ignorable="w14 wp14">
   <w:p>
     <w:pPr>
       <w:pStyle w:val="Header"/>
@@ -6014,7 +6136,7 @@
 </file>
 
 <file path=word/styles.xml><?xml version="1.0" encoding="utf-8"?>
-<w:styles xmlns:r="http://schemas.openxmlformats.org/officeDocument/2006/relationships" xmlns:w="http://schemas.openxmlformats.org/wordprocessingml/2006/main">
+<w:styles xmlns:mc="http://schemas.openxmlformats.org/markup-compatibility/2006" xmlns:r="http://schemas.openxmlformats.org/officeDocument/2006/relationships" xmlns:w="http://schemas.openxmlformats.org/wordprocessingml/2006/main" xmlns:w14="http://schemas.microsoft.com/office/word/2010/wordml" mc:Ignorable="w14">
   <w:docDefaults>
     <w:rPrDefault>
       <w:rPr>
@@ -6172,14 +6294,15 @@
   </w:style>
   <w:style w:type="character" w:default="1" w:styleId="DefaultParagraphFont">
     <w:name w:val="Default Paragraph Font"/>
+    <w:uiPriority w:val="1"/>
     <w:semiHidden/>
     <w:unhideWhenUsed/>
   </w:style>
   <w:style w:type="table" w:default="1" w:styleId="TableNormal">
     <w:name w:val="Normal Table"/>
+    <w:uiPriority w:val="99"/>
     <w:semiHidden/>
     <w:unhideWhenUsed/>
-    <w:qFormat/>
     <w:tblPr>
       <w:tblInd w:w="0" w:type="dxa"/>
       <w:tblCellMar>
@@ -6192,6 +6315,7 @@
   </w:style>
   <w:style w:type="numbering" w:default="1" w:styleId="NoList">
     <w:name w:val="No List"/>
+    <w:uiPriority w:val="99"/>
     <w:semiHidden/>
     <w:unhideWhenUsed/>
   </w:style>
@@ -6223,7 +6347,6 @@
     <w:basedOn w:val="Normal"/>
     <w:link w:val="HeaderChar"/>
     <w:uiPriority w:val="99"/>
-    <w:semiHidden/>
     <w:unhideWhenUsed/>
     <w:rsid w:val="004C6566"/>
     <w:pPr>
@@ -6238,7 +6361,6 @@
     <w:basedOn w:val="DefaultParagraphFont"/>
     <w:link w:val="Header"/>
     <w:uiPriority w:val="99"/>
-    <w:semiHidden/>
     <w:rsid w:val="004C6566"/>
   </w:style>
   <w:style w:type="paragraph" w:styleId="Footer">
@@ -6271,6 +6393,192 @@
     <w:semiHidden/>
     <w:unhideWhenUsed/>
     <w:rsid w:val="004C6566"/>
+  </w:style>
+</w:styles>
+</file>
+
+<file path=word/stylesWithEffects.xml><?xml version="1.0" encoding="utf-8"?>
+<w:styles xmlns:wpc="http://schemas.microsoft.com/office/word/2010/wordprocessingCanvas" xmlns:mo="http://schemas.microsoft.com/office/mac/office/2008/main" xmlns:mc="http://schemas.openxmlformats.org/markup-compatibility/2006" xmlns:mv="urn:schemas-microsoft-com:mac:vml" xmlns:o="urn:schemas-microsoft-com:office:office" xmlns:r="http://schemas.openxmlformats.org/officeDocument/2006/relationships" xmlns:m="http://schemas.openxmlformats.org/officeDocument/2006/math" xmlns:v="urn:schemas-microsoft-com:vml" xmlns:wp14="http://schemas.microsoft.com/office/word/2010/wordprocessingDrawing" xmlns:wp="http://schemas.openxmlformats.org/drawingml/2006/wordprocessingDrawing" xmlns:w10="urn:schemas-microsoft-com:office:word" xmlns:w="http://schemas.openxmlformats.org/wordprocessingml/2006/main" xmlns:w14="http://schemas.microsoft.com/office/word/2010/wordml" xmlns:wpg="http://schemas.microsoft.com/office/word/2010/wordprocessingGroup" xmlns:wpi="http://schemas.microsoft.com/office/word/2010/wordprocessingInk" xmlns:wne="http://schemas.microsoft.com/office/word/2006/wordml" xmlns:wps="http://schemas.microsoft.com/office/word/2010/wordprocessingShape" mc:Ignorable="w14 wp14">
+  <w:docDefaults>
+    <w:rPrDefault>
+      <w:rPr>
+        <w:rFonts w:asciiTheme="minorHAnsi" w:eastAsiaTheme="minorEastAsia" w:hAnsiTheme="minorHAnsi" w:cstheme="minorBidi"/>
+        <w:sz w:val="24"/>
+        <w:szCs w:val="24"/>
+        <w:lang w:val="en-US" w:eastAsia="ja-JP" w:bidi="ar-SA"/>
+      </w:rPr>
+    </w:rPrDefault>
+    <w:pPrDefault/>
+  </w:docDefaults>
+  <w:latentStyles w:defLockedState="0" w:defUIPriority="99" w:defSemiHidden="1" w:defUnhideWhenUsed="1" w:defQFormat="0" w:count="276">
+    <w:lsdException w:name="Normal" w:semiHidden="0" w:uiPriority="0" w:unhideWhenUsed="0" w:qFormat="1"/>
+    <w:lsdException w:name="heading 1" w:semiHidden="0" w:uiPriority="9" w:unhideWhenUsed="0" w:qFormat="1"/>
+    <w:lsdException w:name="heading 2" w:uiPriority="9" w:qFormat="1"/>
+    <w:lsdException w:name="heading 3" w:uiPriority="9" w:qFormat="1"/>
+    <w:lsdException w:name="heading 4" w:uiPriority="9" w:qFormat="1"/>
+    <w:lsdException w:name="heading 5" w:uiPriority="9" w:qFormat="1"/>
+    <w:lsdException w:name="heading 6" w:uiPriority="9" w:qFormat="1"/>
+    <w:lsdException w:name="heading 7" w:uiPriority="9" w:qFormat="1"/>
+    <w:lsdException w:name="heading 8" w:uiPriority="9" w:qFormat="1"/>
+    <w:lsdException w:name="heading 9" w:uiPriority="9" w:qFormat="1"/>
+    <w:lsdException w:name="toc 1" w:uiPriority="39"/>
+    <w:lsdException w:name="toc 2" w:uiPriority="39"/>
+    <w:lsdException w:name="toc 3" w:uiPriority="39"/>
+    <w:lsdException w:name="toc 4" w:uiPriority="39"/>
+    <w:lsdException w:name="toc 5" w:uiPriority="39"/>
+    <w:lsdException w:name="toc 6" w:uiPriority="39"/>
+    <w:lsdException w:name="toc 7" w:uiPriority="39"/>
+    <w:lsdException w:name="toc 8" w:uiPriority="39"/>
+    <w:lsdException w:name="toc 9" w:uiPriority="39"/>
+    <w:lsdException w:name="caption" w:uiPriority="35" w:qFormat="1"/>
+    <w:lsdException w:name="Title" w:semiHidden="0" w:uiPriority="10" w:unhideWhenUsed="0" w:qFormat="1"/>
+    <w:lsdException w:name="Default Paragraph Font" w:uiPriority="1"/>
+    <w:lsdException w:name="Subtitle" w:semiHidden="0" w:uiPriority="11" w:unhideWhenUsed="0" w:qFormat="1"/>
+    <w:lsdException w:name="Strong" w:semiHidden="0" w:uiPriority="22" w:unhideWhenUsed="0" w:qFormat="1"/>
+    <w:lsdException w:name="Emphasis" w:semiHidden="0" w:uiPriority="20" w:unhideWhenUsed="0" w:qFormat="1"/>
+    <w:lsdException w:name="Table Grid" w:semiHidden="0" w:uiPriority="59" w:unhideWhenUsed="0"/>
+    <w:lsdException w:name="Placeholder Text" w:unhideWhenUsed="0"/>
+    <w:lsdException w:name="No Spacing" w:semiHidden="0" w:uiPriority="1" w:unhideWhenUsed="0" w:qFormat="1"/>
+    <w:lsdException w:name="Light Shading" w:semiHidden="0" w:uiPriority="60" w:unhideWhenUsed="0"/>
+    <w:lsdException w:name="Light List" w:semiHidden="0" w:uiPriority="61" w:unhideWhenUsed="0"/>
+    <w:lsdException w:name="Light Grid" w:semiHidden="0" w:uiPriority="62" w:unhideWhenUsed="0"/>
+    <w:lsdException w:name="Medium Shading 1" w:semiHidden="0" w:uiPriority="63" w:unhideWhenUsed="0"/>
+    <w:lsdException w:name="Medium Shading 2" w:semiHidden="0" w:uiPriority="64" w:unhideWhenUsed="0"/>
+    <w:lsdException w:name="Medium List 1" w:semiHidden="0" w:uiPriority="65" w:unhideWhenUsed="0"/>
+    <w:lsdException w:name="Medium List 2" w:semiHidden="0" w:uiPriority="66" w:unhideWhenUsed="0"/>
+    <w:lsdException w:name="Medium Grid 1" w:semiHidden="0" w:uiPriority="67" w:unhideWhenUsed="0"/>
+    <w:lsdException w:name="Medium Grid 2" w:semiHidden="0" w:uiPriority="68" w:unhideWhenUsed="0"/>
+    <w:lsdException w:name="Medium Grid 3" w:semiHidden="0" w:uiPriority="69" w:unhideWhenUsed="0"/>
+    <w:lsdException w:name="Dark List" w:semiHidden="0" w:uiPriority="70" w:unhideWhenUsed="0"/>
+    <w:lsdException w:name="Colorful Shading" w:semiHidden="0" w:uiPriority="71" w:unhideWhenUsed="0"/>
+    <w:lsdException w:name="Colorful List" w:semiHidden="0" w:uiPriority="72" w:unhideWhenUsed="0"/>
+    <w:lsdException w:name="Colorful Grid" w:semiHidden="0" w:uiPriority="73" w:unhideWhenUsed="0"/>
+    <w:lsdException w:name="Light Shading Accent 1" w:semiHidden="0" w:uiPriority="60" w:unhideWhenUsed="0"/>
+    <w:lsdException w:name="Light List Accent 1" w:semiHidden="0" w:uiPriority="61" w:unhideWhenUsed="0"/>
+    <w:lsdException w:name="Light Grid Accent 1" w:semiHidden="0" w:uiPriority="62" w:unhideWhenUsed="0"/>
+    <w:lsdException w:name="Medium Shading 1 Accent 1" w:semiHidden="0" w:uiPriority="63" w:unhideWhenUsed="0"/>
+    <w:lsdException w:name="Medium Shading 2 Accent 1" w:semiHidden="0" w:uiPriority="64" w:unhideWhenUsed="0"/>
+    <w:lsdException w:name="Medium List 1 Accent 1" w:semiHidden="0" w:uiPriority="65" w:unhideWhenUsed="0"/>
+    <w:lsdException w:name="Revision" w:unhideWhenUsed="0"/>
+    <w:lsdException w:name="List Paragraph" w:semiHidden="0" w:uiPriority="34" w:unhideWhenUsed="0" w:qFormat="1"/>
+    <w:lsdException w:name="Quote" w:semiHidden="0" w:uiPriority="29" w:unhideWhenUsed="0" w:qFormat="1"/>
+    <w:lsdException w:name="Intense Quote" w:semiHidden="0" w:uiPriority="30" w:unhideWhenUsed="0" w:qFormat="1"/>
+    <w:lsdException w:name="Medium List 2 Accent 1" w:semiHidden="0" w:uiPriority="66" w:unhideWhenUsed="0"/>
+    <w:lsdException w:name="Medium Grid 1 Accent 1" w:semiHidden="0" w:uiPriority="67" w:unhideWhenUsed="0"/>
+    <w:lsdException w:name="Medium Grid 2 Accent 1" w:semiHidden="0" w:uiPriority="68" w:unhideWhenUsed="0"/>
+    <w:lsdException w:name="Medium Grid 3 Accent 1" w:semiHidden="0" w:uiPriority="69" w:unhideWhenUsed="0"/>
+    <w:lsdException w:name="Dark List Accent 1" w:semiHidden="0" w:uiPriority="70" w:unhideWhenUsed="0"/>
+    <w:lsdException w:name="Colorful Shading Accent 1" w:semiHidden="0" w:uiPriority="71" w:unhideWhenUsed="0"/>
+    <w:lsdException w:name="Colorful List Accent 1" w:semiHidden="0" w:uiPriority="72" w:unhideWhenUsed="0"/>
+    <w:lsdException w:name="Colorful Grid Accent 1" w:semiHidden="0" w:uiPriority="73" w:unhideWhenUsed="0"/>
+    <w:lsdException w:name="Light Shading Accent 2" w:semiHidden="0" w:uiPriority="60" w:unhideWhenUsed="0"/>
+    <w:lsdException w:name="Light List Accent 2" w:semiHidden="0" w:uiPriority="61" w:unhideWhenUsed="0"/>
+    <w:lsdException w:name="Light Grid Accent 2" w:semiHidden="0" w:uiPriority="62" w:unhideWhenUsed="0"/>
+    <w:lsdException w:name="Medium Shading 1 Accent 2" w:semiHidden="0" w:uiPriority="63" w:unhideWhenUsed="0"/>
+    <w:lsdException w:name="Medium Shading 2 Accent 2" w:semiHidden="0" w:uiPriority="64" w:unhideWhenUsed="0"/>
+    <w:lsdException w:name="Medium List 1 Accent 2" w:semiHidden="0" w:uiPriority="65" w:unhideWhenUsed="0"/>
+    <w:lsdException w:name="Medium List 2 Accent 2" w:semiHidden="0" w:uiPriority="66" w:unhideWhenUsed="0"/>
+    <w:lsdException w:name="Medium Grid 1 Accent 2" w:semiHidden="0" w:uiPriority="67" w:unhideWhenUsed="0"/>
+    <w:lsdException w:name="Medium Grid 2 Accent 2" w:semiHidden="0" w:uiPriority="68" w:unhideWhenUsed="0"/>
+    <w:lsdException w:name="Medium Grid 3 Accent 2" w:semiHidden="0" w:uiPriority="69" w:unhideWhenUsed="0"/>
+    <w:lsdException w:name="Dark List Accent 2" w:semiHidden="0" w:uiPriority="70" w:unhideWhenUsed="0"/>
+    <w:lsdException w:name="Colorful Shading Accent 2" w:semiHidden="0" w:uiPriority="71" w:unhideWhenUsed="0"/>
+    <w:lsdException w:name="Colorful List Accent 2" w:semiHidden="0" w:uiPriority="72" w:unhideWhenUsed="0"/>
+    <w:lsdException w:name="Colorful Grid Accent 2" w:semiHidden="0" w:uiPriority="73" w:unhideWhenUsed="0"/>
+    <w:lsdException w:name="Light Shading Accent 3" w:semiHidden="0" w:uiPriority="60" w:unhideWhenUsed="0"/>
+    <w:lsdException w:name="Light List Accent 3" w:semiHidden="0" w:uiPriority="61" w:unhideWhenUsed="0"/>
+    <w:lsdException w:name="Light Grid Accent 3" w:semiHidden="0" w:uiPriority="62" w:unhideWhenUsed="0"/>
+    <w:lsdException w:name="Medium Shading 1 Accent 3" w:semiHidden="0" w:uiPriority="63" w:unhideWhenUsed="0"/>
+    <w:lsdException w:name="Medium Shading 2 Accent 3" w:semiHidden="0" w:uiPriority="64" w:unhideWhenUsed="0"/>
+    <w:lsdException w:name="Medium List 1 Accent 3" w:semiHidden="0" w:uiPriority="65" w:unhideWhenUsed="0"/>
+    <w:lsdException w:name="Medium List 2 Accent 3" w:semiHidden="0" w:uiPriority="66" w:unhideWhenUsed="0"/>
+    <w:lsdException w:name="Medium Grid 1 Accent 3" w:semiHidden="0" w:uiPriority="67" w:unhideWhenUsed="0"/>
+    <w:lsdException w:name="Medium Grid 2 Accent 3" w:semiHidden="0" w:uiPriority="68" w:unhideWhenUsed="0"/>
+    <w:lsdException w:name="Medium Grid 3 Accent 3" w:semiHidden="0" w:uiPriority="69" w:unhideWhenUsed="0"/>
+    <w:lsdException w:name="Dark List Accent 3" w:semiHidden="0" w:uiPriority="70" w:unhideWhenUsed="0"/>
+    <w:lsdException w:name="Colorful Shading Accent 3" w:semiHidden="0" w:uiPriority="71" w:unhideWhenUsed="0"/>
+    <w:lsdException w:name="Colorful List Accent 3" w:semiHidden="0" w:uiPriority="72" w:unhideWhenUsed="0"/>
+    <w:lsdException w:name="Colorful Grid Accent 3" w:semiHidden="0" w:uiPriority="73" w:unhideWhenUsed="0"/>
+    <w:lsdException w:name="Light Shading Accent 4" w:semiHidden="0" w:uiPriority="60" w:unhideWhenUsed="0"/>
+    <w:lsdException w:name="Light List Accent 4" w:semiHidden="0" w:uiPriority="61" w:unhideWhenUsed="0"/>
+    <w:lsdException w:name="Light Grid Accent 4" w:semiHidden="0" w:uiPriority="62" w:unhideWhenUsed="0"/>
+    <w:lsdException w:name="Medium Shading 1 Accent 4" w:semiHidden="0" w:uiPriority="63" w:unhideWhenUsed="0"/>
+    <w:lsdException w:name="Medium Shading 2 Accent 4" w:semiHidden="0" w:uiPriority="64" w:unhideWhenUsed="0"/>
+    <w:lsdException w:name="Medium List 1 Accent 4" w:semiHidden="0" w:uiPriority="65" w:unhideWhenUsed="0"/>
+    <w:lsdException w:name="Medium List 2 Accent 4" w:semiHidden="0" w:uiPriority="66" w:unhideWhenUsed="0"/>
+    <w:lsdException w:name="Medium Grid 1 Accent 4" w:semiHidden="0" w:uiPriority="67" w:unhideWhenUsed="0"/>
+    <w:lsdException w:name="Medium Grid 2 Accent 4" w:semiHidden="0" w:uiPriority="68" w:unhideWhenUsed="0"/>
+    <w:lsdException w:name="Medium Grid 3 Accent 4" w:semiHidden="0" w:uiPriority="69" w:unhideWhenUsed="0"/>
+    <w:lsdException w:name="Dark List Accent 4" w:semiHidden="0" w:uiPriority="70" w:unhideWhenUsed="0"/>
+    <w:lsdException w:name="Colorful Shading Accent 4" w:semiHidden="0" w:uiPriority="71" w:unhideWhenUsed="0"/>
+    <w:lsdException w:name="Colorful List Accent 4" w:semiHidden="0" w:uiPriority="72" w:unhideWhenUsed="0"/>
+    <w:lsdException w:name="Colorful Grid Accent 4" w:semiHidden="0" w:uiPriority="73" w:unhideWhenUsed="0"/>
+    <w:lsdException w:name="Light Shading Accent 5" w:semiHidden="0" w:uiPriority="60" w:unhideWhenUsed="0"/>
+    <w:lsdException w:name="Light List Accent 5" w:semiHidden="0" w:uiPriority="61" w:unhideWhenUsed="0"/>
+    <w:lsdException w:name="Light Grid Accent 5" w:semiHidden="0" w:uiPriority="62" w:unhideWhenUsed="0"/>
+    <w:lsdException w:name="Medium Shading 1 Accent 5" w:semiHidden="0" w:uiPriority="63" w:unhideWhenUsed="0"/>
+    <w:lsdException w:name="Medium Shading 2 Accent 5" w:semiHidden="0" w:uiPriority="64" w:unhideWhenUsed="0"/>
+    <w:lsdException w:name="Medium List 1 Accent 5" w:semiHidden="0" w:uiPriority="65" w:unhideWhenUsed="0"/>
+    <w:lsdException w:name="Medium List 2 Accent 5" w:semiHidden="0" w:uiPriority="66" w:unhideWhenUsed="0"/>
+    <w:lsdException w:name="Medium Grid 1 Accent 5" w:semiHidden="0" w:uiPriority="67" w:unhideWhenUsed="0"/>
+    <w:lsdException w:name="Medium Grid 2 Accent 5" w:semiHidden="0" w:uiPriority="68" w:unhideWhenUsed="0"/>
+    <w:lsdException w:name="Medium Grid 3 Accent 5" w:semiHidden="0" w:uiPriority="69" w:unhideWhenUsed="0"/>
+    <w:lsdException w:name="Dark List Accent 5" w:semiHidden="0" w:uiPriority="70" w:unhideWhenUsed="0"/>
+    <w:lsdException w:name="Colorful Shading Accent 5" w:semiHidden="0" w:uiPriority="71" w:unhideWhenUsed="0"/>
+    <w:lsdException w:name="Colorful List Accent 5" w:semiHidden="0" w:uiPriority="72" w:unhideWhenUsed="0"/>
+    <w:lsdException w:name="Colorful Grid Accent 5" w:semiHidden="0" w:uiPriority="73" w:unhideWhenUsed="0"/>
+    <w:lsdException w:name="Light Shading Accent 6" w:semiHidden="0" w:uiPriority="60" w:unhideWhenUsed="0"/>
+    <w:lsdException w:name="Light List Accent 6" w:semiHidden="0" w:uiPriority="61" w:unhideWhenUsed="0"/>
+    <w:lsdException w:name="Light Grid Accent 6" w:semiHidden="0" w:uiPriority="62" w:unhideWhenUsed="0"/>
+    <w:lsdException w:name="Medium Shading 1 Accent 6" w:semiHidden="0" w:uiPriority="63" w:unhideWhenUsed="0"/>
+    <w:lsdException w:name="Medium Shading 2 Accent 6" w:semiHidden="0" w:uiPriority="64" w:unhideWhenUsed="0"/>
+    <w:lsdException w:name="Medium List 1 Accent 6" w:semiHidden="0" w:uiPriority="65" w:unhideWhenUsed="0"/>
+    <w:lsdException w:name="Medium List 2 Accent 6" w:semiHidden="0" w:uiPriority="66" w:unhideWhenUsed="0"/>
+    <w:lsdException w:name="Medium Grid 1 Accent 6" w:semiHidden="0" w:uiPriority="67" w:unhideWhenUsed="0"/>
+    <w:lsdException w:name="Medium Grid 2 Accent 6" w:semiHidden="0" w:uiPriority="68" w:unhideWhenUsed="0"/>
+    <w:lsdException w:name="Medium Grid 3 Accent 6" w:semiHidden="0" w:uiPriority="69" w:unhideWhenUsed="0"/>
+    <w:lsdException w:name="Dark List Accent 6" w:semiHidden="0" w:uiPriority="70" w:unhideWhenUsed="0"/>
+    <w:lsdException w:name="Colorful Shading Accent 6" w:semiHidden="0" w:uiPriority="71" w:unhideWhenUsed="0"/>
+    <w:lsdException w:name="Colorful List Accent 6" w:semiHidden="0" w:uiPriority="72" w:unhideWhenUsed="0"/>
+    <w:lsdException w:name="Colorful Grid Accent 6" w:semiHidden="0" w:uiPriority="73" w:unhideWhenUsed="0"/>
+    <w:lsdException w:name="Subtle Emphasis" w:semiHidden="0" w:uiPriority="19" w:unhideWhenUsed="0" w:qFormat="1"/>
+    <w:lsdException w:name="Intense Emphasis" w:semiHidden="0" w:uiPriority="21" w:unhideWhenUsed="0" w:qFormat="1"/>
+    <w:lsdException w:name="Subtle Reference" w:semiHidden="0" w:uiPriority="31" w:unhideWhenUsed="0" w:qFormat="1"/>
+    <w:lsdException w:name="Intense Reference" w:semiHidden="0" w:uiPriority="32" w:unhideWhenUsed="0" w:qFormat="1"/>
+    <w:lsdException w:name="Book Title" w:semiHidden="0" w:uiPriority="33" w:unhideWhenUsed="0" w:qFormat="1"/>
+    <w:lsdException w:name="Bibliography" w:uiPriority="37"/>
+    <w:lsdException w:name="TOC Heading" w:uiPriority="39" w:qFormat="1"/>
+  </w:latentStyles>
+  <w:style w:type="paragraph" w:default="1" w:styleId="Normal">
+    <w:name w:val="Normal"/>
+    <w:qFormat/>
+  </w:style>
+  <w:style w:type="character" w:default="1" w:styleId="DefaultParagraphFont">
+    <w:name w:val="Default Paragraph Font"/>
+    <w:uiPriority w:val="1"/>
+    <w:semiHidden/>
+    <w:unhideWhenUsed/>
+  </w:style>
+  <w:style w:type="table" w:default="1" w:styleId="TableNormal">
+    <w:name w:val="Normal Table"/>
+    <w:uiPriority w:val="99"/>
+    <w:semiHidden/>
+    <w:unhideWhenUsed/>
+    <w:tblPr>
+      <w:tblInd w:w="0" w:type="dxa"/>
+      <w:tblCellMar>
+        <w:top w:w="0" w:type="dxa"/>
+        <w:left w:w="108" w:type="dxa"/>
+        <w:bottom w:w="0" w:type="dxa"/>
+        <w:right w:w="108" w:type="dxa"/>
+      </w:tblCellMar>
+    </w:tblPr>
+  </w:style>
+  <w:style w:type="numbering" w:default="1" w:styleId="NoList">
+    <w:name w:val="No List"/>
+    <w:uiPriority w:val="99"/>
+    <w:semiHidden/>
+    <w:unhideWhenUsed/>
   </w:style>
 </w:styles>
 </file>

</xml_diff>

<commit_message>
commit 3 for lab 10
</commit_message>
<xml_diff>
--- a/sdi-lab10/sudoku.docx
+++ b/sdi-lab10/sudoku.docx
@@ -255,185 +255,217 @@
                 <w:b/>
                 <w:sz w:val="48"/>
               </w:rPr>
+              <w:t>6</w:t>
+            </w:r>
+          </w:p>
+        </w:tc>
+        <w:tc>
+          <w:tcPr>
+            <w:tcW w:w="984" w:type="dxa"/>
+            <w:shd w:val="clear" w:color="auto" w:fill="E6E6E6"/>
+            <w:vAlign w:val="center"/>
+          </w:tcPr>
+          <w:p>
+            <w:pPr>
+              <w:jc w:val="center"/>
+              <w:rPr>
+                <w:rFonts w:asciiTheme="majorHAnsi" w:hAnsiTheme="majorHAnsi"/>
+                <w:b/>
+                <w:sz w:val="48"/>
+              </w:rPr>
+            </w:pPr>
+            <w:r>
+              <w:rPr>
+                <w:rFonts w:asciiTheme="majorHAnsi" w:hAnsiTheme="majorHAnsi"/>
+                <w:b/>
+                <w:sz w:val="48"/>
+              </w:rPr>
+              <w:t>1</w:t>
+            </w:r>
+          </w:p>
+        </w:tc>
+        <w:tc>
+          <w:tcPr>
+            <w:tcW w:w="984" w:type="dxa"/>
+            <w:tcBorders>
+              <w:right w:val="single" w:sz="24" w:space="0" w:color="000000" w:themeColor="text1"/>
+            </w:tcBorders>
+            <w:shd w:val="clear" w:color="auto" w:fill="E6E6E6"/>
+            <w:vAlign w:val="center"/>
+          </w:tcPr>
+          <w:p>
+            <w:pPr>
+              <w:jc w:val="center"/>
+              <w:rPr>
+                <w:rFonts w:asciiTheme="majorHAnsi" w:hAnsiTheme="majorHAnsi"/>
+                <w:b/>
+                <w:sz w:val="48"/>
+              </w:rPr>
+            </w:pPr>
+            <w:r>
+              <w:rPr>
+                <w:rFonts w:asciiTheme="majorHAnsi" w:hAnsiTheme="majorHAnsi"/>
+                <w:b/>
+                <w:sz w:val="48"/>
+              </w:rPr>
+              <w:t>5</w:t>
+            </w:r>
+          </w:p>
+        </w:tc>
+        <w:tc>
+          <w:tcPr>
+            <w:tcW w:w="984" w:type="dxa"/>
+            <w:tcBorders>
+              <w:left w:val="single" w:sz="24" w:space="0" w:color="000000" w:themeColor="text1"/>
+            </w:tcBorders>
+            <w:vAlign w:val="center"/>
+          </w:tcPr>
+          <w:p>
+            <w:pPr>
+              <w:jc w:val="center"/>
+              <w:rPr>
+                <w:rFonts w:asciiTheme="majorHAnsi" w:hAnsiTheme="majorHAnsi"/>
+                <w:b/>
+                <w:sz w:val="48"/>
+              </w:rPr>
+            </w:pPr>
+            <w:r>
+              <w:rPr>
+                <w:rFonts w:asciiTheme="majorHAnsi" w:hAnsiTheme="majorHAnsi"/>
+                <w:b/>
+                <w:sz w:val="48"/>
+              </w:rPr>
+              <w:t>4</w:t>
+            </w:r>
+          </w:p>
+        </w:tc>
+        <w:tc>
+          <w:tcPr>
+            <w:tcW w:w="984" w:type="dxa"/>
+            <w:vAlign w:val="center"/>
+          </w:tcPr>
+          <w:p>
+            <w:pPr>
+              <w:jc w:val="center"/>
+              <w:rPr>
+                <w:rFonts w:asciiTheme="majorHAnsi" w:hAnsiTheme="majorHAnsi"/>
+                <w:b/>
+                <w:sz w:val="48"/>
+              </w:rPr>
+            </w:pPr>
+            <w:r>
+              <w:rPr>
+                <w:rFonts w:asciiTheme="majorHAnsi" w:hAnsiTheme="majorHAnsi"/>
+                <w:b/>
+                <w:sz w:val="48"/>
+              </w:rPr>
+              <w:t>9</w:t>
+            </w:r>
+          </w:p>
+        </w:tc>
+        <w:tc>
+          <w:tcPr>
+            <w:tcW w:w="984" w:type="dxa"/>
+            <w:tcBorders>
+              <w:right w:val="single" w:sz="24" w:space="0" w:color="000000" w:themeColor="text1"/>
+            </w:tcBorders>
+            <w:vAlign w:val="center"/>
+          </w:tcPr>
+          <w:p>
+            <w:pPr>
+              <w:jc w:val="center"/>
+              <w:rPr>
+                <w:rFonts w:asciiTheme="majorHAnsi" w:hAnsiTheme="majorHAnsi"/>
+                <w:b/>
+                <w:sz w:val="48"/>
+              </w:rPr>
+            </w:pPr>
+            <w:r>
+              <w:rPr>
+                <w:rFonts w:asciiTheme="majorHAnsi" w:hAnsiTheme="majorHAnsi"/>
+                <w:b/>
+                <w:sz w:val="48"/>
+              </w:rPr>
+              <w:t>3</w:t>
+            </w:r>
+          </w:p>
+        </w:tc>
+        <w:tc>
+          <w:tcPr>
+            <w:tcW w:w="984" w:type="dxa"/>
+            <w:tcBorders>
+              <w:left w:val="single" w:sz="24" w:space="0" w:color="000000" w:themeColor="text1"/>
+            </w:tcBorders>
+            <w:shd w:val="clear" w:color="auto" w:fill="E6E6E6"/>
+            <w:vAlign w:val="center"/>
+          </w:tcPr>
+          <w:p>
+            <w:pPr>
+              <w:jc w:val="center"/>
+              <w:rPr>
+                <w:rFonts w:asciiTheme="majorHAnsi" w:hAnsiTheme="majorHAnsi"/>
+                <w:b/>
+                <w:sz w:val="48"/>
+              </w:rPr>
+            </w:pPr>
+            <w:r>
+              <w:rPr>
+                <w:rFonts w:asciiTheme="majorHAnsi" w:hAnsiTheme="majorHAnsi"/>
+                <w:b/>
+                <w:sz w:val="48"/>
+              </w:rPr>
+              <w:t>8</w:t>
+            </w:r>
+          </w:p>
+        </w:tc>
+        <w:tc>
+          <w:tcPr>
+            <w:tcW w:w="984" w:type="dxa"/>
+            <w:shd w:val="clear" w:color="auto" w:fill="E6E6E6"/>
+            <w:vAlign w:val="center"/>
+          </w:tcPr>
+          <w:p>
+            <w:pPr>
+              <w:jc w:val="center"/>
+              <w:rPr>
+                <w:rFonts w:asciiTheme="majorHAnsi" w:hAnsiTheme="majorHAnsi"/>
+                <w:b/>
+                <w:sz w:val="48"/>
+              </w:rPr>
+            </w:pPr>
+            <w:r>
+              <w:rPr>
+                <w:rFonts w:asciiTheme="majorHAnsi" w:hAnsiTheme="majorHAnsi"/>
+                <w:b/>
+                <w:sz w:val="48"/>
+              </w:rPr>
+              <w:t>7</w:t>
+            </w:r>
+          </w:p>
+        </w:tc>
+        <w:tc>
+          <w:tcPr>
+            <w:tcW w:w="984" w:type="dxa"/>
+            <w:shd w:val="clear" w:color="auto" w:fill="E6E6E6"/>
+            <w:vAlign w:val="center"/>
+          </w:tcPr>
+          <w:p>
+            <w:pPr>
+              <w:jc w:val="center"/>
+              <w:rPr>
+                <w:rFonts w:asciiTheme="majorHAnsi" w:hAnsiTheme="majorHAnsi"/>
+                <w:b/>
+                <w:sz w:val="48"/>
+              </w:rPr>
+            </w:pPr>
+            <w:r>
+              <w:rPr>
+                <w:rFonts w:asciiTheme="majorHAnsi" w:hAnsiTheme="majorHAnsi"/>
+                <w:b/>
+                <w:sz w:val="48"/>
+              </w:rPr>
               <w:t>2</w:t>
             </w:r>
-          </w:p>
-        </w:tc>
-        <w:tc>
-          <w:tcPr>
-            <w:tcW w:w="984" w:type="dxa"/>
-            <w:shd w:val="clear" w:color="auto" w:fill="E6E6E6"/>
-            <w:vAlign w:val="center"/>
-          </w:tcPr>
-          <w:p>
-            <w:pPr>
-              <w:jc w:val="center"/>
-              <w:rPr>
-                <w:rFonts w:asciiTheme="majorHAnsi" w:hAnsiTheme="majorHAnsi"/>
-                <w:b/>
-                <w:sz w:val="48"/>
-              </w:rPr>
-            </w:pPr>
-            <w:r>
-              <w:rPr>
-                <w:rFonts w:asciiTheme="majorHAnsi" w:hAnsiTheme="majorHAnsi"/>
-                <w:b/>
-                <w:sz w:val="48"/>
-              </w:rPr>
-              <w:t>1</w:t>
-            </w:r>
-          </w:p>
-        </w:tc>
-        <w:tc>
-          <w:tcPr>
-            <w:tcW w:w="984" w:type="dxa"/>
-            <w:tcBorders>
-              <w:right w:val="single" w:sz="24" w:space="0" w:color="000000" w:themeColor="text1"/>
-            </w:tcBorders>
-            <w:shd w:val="clear" w:color="auto" w:fill="E6E6E6"/>
-            <w:vAlign w:val="center"/>
-          </w:tcPr>
-          <w:p>
-            <w:pPr>
-              <w:jc w:val="center"/>
-              <w:rPr>
-                <w:rFonts w:asciiTheme="majorHAnsi" w:hAnsiTheme="majorHAnsi"/>
-                <w:b/>
-                <w:sz w:val="48"/>
-              </w:rPr>
-            </w:pPr>
-            <w:r>
-              <w:rPr>
-                <w:rFonts w:asciiTheme="majorHAnsi" w:hAnsiTheme="majorHAnsi"/>
-                <w:b/>
-                <w:sz w:val="48"/>
-              </w:rPr>
-              <w:t>8</w:t>
-            </w:r>
-          </w:p>
-        </w:tc>
-        <w:tc>
-          <w:tcPr>
-            <w:tcW w:w="984" w:type="dxa"/>
-            <w:tcBorders>
-              <w:left w:val="single" w:sz="24" w:space="0" w:color="000000" w:themeColor="text1"/>
-            </w:tcBorders>
-            <w:vAlign w:val="center"/>
-          </w:tcPr>
-          <w:p>
-            <w:pPr>
-              <w:jc w:val="center"/>
-              <w:rPr>
-                <w:rFonts w:asciiTheme="majorHAnsi" w:hAnsiTheme="majorHAnsi"/>
-                <w:b/>
-                <w:sz w:val="48"/>
-              </w:rPr>
-            </w:pPr>
-          </w:p>
-        </w:tc>
-        <w:tc>
-          <w:tcPr>
-            <w:tcW w:w="984" w:type="dxa"/>
-            <w:vAlign w:val="center"/>
-          </w:tcPr>
-          <w:p>
-            <w:pPr>
-              <w:jc w:val="center"/>
-              <w:rPr>
-                <w:rFonts w:asciiTheme="majorHAnsi" w:hAnsiTheme="majorHAnsi"/>
-                <w:b/>
-                <w:sz w:val="48"/>
-              </w:rPr>
-            </w:pPr>
-            <w:r>
-              <w:rPr>
-                <w:rFonts w:asciiTheme="majorHAnsi" w:hAnsiTheme="majorHAnsi"/>
-                <w:b/>
-                <w:sz w:val="48"/>
-              </w:rPr>
-              <w:t>9</w:t>
-            </w:r>
-          </w:p>
-        </w:tc>
-        <w:tc>
-          <w:tcPr>
-            <w:tcW w:w="984" w:type="dxa"/>
-            <w:tcBorders>
-              <w:right w:val="single" w:sz="24" w:space="0" w:color="000000" w:themeColor="text1"/>
-            </w:tcBorders>
-            <w:vAlign w:val="center"/>
-          </w:tcPr>
-          <w:p>
-            <w:pPr>
-              <w:jc w:val="center"/>
-              <w:rPr>
-                <w:rFonts w:asciiTheme="majorHAnsi" w:hAnsiTheme="majorHAnsi"/>
-                <w:b/>
-                <w:sz w:val="48"/>
-              </w:rPr>
-            </w:pPr>
-          </w:p>
-        </w:tc>
-        <w:tc>
-          <w:tcPr>
-            <w:tcW w:w="984" w:type="dxa"/>
-            <w:tcBorders>
-              <w:left w:val="single" w:sz="24" w:space="0" w:color="000000" w:themeColor="text1"/>
-            </w:tcBorders>
-            <w:shd w:val="clear" w:color="auto" w:fill="E6E6E6"/>
-            <w:vAlign w:val="center"/>
-          </w:tcPr>
-          <w:p>
-            <w:pPr>
-              <w:jc w:val="center"/>
-              <w:rPr>
-                <w:rFonts w:asciiTheme="majorHAnsi" w:hAnsiTheme="majorHAnsi"/>
-                <w:b/>
-                <w:sz w:val="48"/>
-              </w:rPr>
-            </w:pPr>
-          </w:p>
-        </w:tc>
-        <w:tc>
-          <w:tcPr>
-            <w:tcW w:w="984" w:type="dxa"/>
-            <w:shd w:val="clear" w:color="auto" w:fill="E6E6E6"/>
-            <w:vAlign w:val="center"/>
-          </w:tcPr>
-          <w:p>
-            <w:pPr>
-              <w:jc w:val="center"/>
-              <w:rPr>
-                <w:rFonts w:asciiTheme="majorHAnsi" w:hAnsiTheme="majorHAnsi"/>
-                <w:b/>
-                <w:sz w:val="48"/>
-              </w:rPr>
-            </w:pPr>
-            <w:r>
-              <w:rPr>
-                <w:rFonts w:asciiTheme="majorHAnsi" w:hAnsiTheme="majorHAnsi"/>
-                <w:b/>
-                <w:sz w:val="48"/>
-              </w:rPr>
-              <w:t>7</w:t>
-            </w:r>
-          </w:p>
-        </w:tc>
-        <w:tc>
-          <w:tcPr>
-            <w:tcW w:w="984" w:type="dxa"/>
-            <w:shd w:val="clear" w:color="auto" w:fill="E6E6E6"/>
-            <w:vAlign w:val="center"/>
-          </w:tcPr>
-          <w:p>
-            <w:pPr>
-              <w:jc w:val="center"/>
-              <w:rPr>
-                <w:rFonts w:asciiTheme="majorHAnsi" w:hAnsiTheme="majorHAnsi"/>
-                <w:b/>
-                <w:sz w:val="48"/>
-              </w:rPr>
-            </w:pPr>
           </w:p>
         </w:tc>
       </w:tr>
@@ -522,7 +554,7 @@
                 <w:b/>
                 <w:sz w:val="48"/>
               </w:rPr>
-              <w:t>5</w:t>
+              <w:t>2</w:t>
             </w:r>
           </w:p>
         </w:tc>
@@ -628,6 +660,14 @@
                 <w:sz w:val="48"/>
               </w:rPr>
             </w:pPr>
+            <w:r>
+              <w:rPr>
+                <w:rFonts w:asciiTheme="majorHAnsi" w:hAnsiTheme="majorHAnsi"/>
+                <w:b/>
+                <w:sz w:val="48"/>
+              </w:rPr>
+              <w:t>5</w:t>
+            </w:r>
           </w:p>
         </w:tc>
         <w:tc>
@@ -648,6 +688,14 @@
                 <w:sz w:val="48"/>
               </w:rPr>
             </w:pPr>
+            <w:r>
+              <w:rPr>
+                <w:rFonts w:asciiTheme="majorHAnsi" w:hAnsiTheme="majorHAnsi"/>
+                <w:b/>
+                <w:sz w:val="48"/>
+              </w:rPr>
+              <w:t>1</w:t>
+            </w:r>
           </w:p>
         </w:tc>
         <w:tc>
@@ -707,7 +755,7 @@
                 <w:b/>
                 <w:sz w:val="48"/>
               </w:rPr>
-              <w:t>6</w:t>
+              <w:t>8</w:t>
             </w:r>
           </w:p>
         </w:tc>
@@ -813,6 +861,14 @@
                 <w:sz w:val="48"/>
               </w:rPr>
             </w:pPr>
+            <w:r>
+              <w:rPr>
+                <w:rFonts w:asciiTheme="majorHAnsi" w:hAnsiTheme="majorHAnsi"/>
+                <w:b/>
+                <w:sz w:val="48"/>
+              </w:rPr>
+              <w:t>1</w:t>
+            </w:r>
           </w:p>
         </w:tc>
         <w:tc>
@@ -890,6 +946,14 @@
                 <w:sz w:val="48"/>
               </w:rPr>
             </w:pPr>
+            <w:r>
+              <w:rPr>
+                <w:rFonts w:asciiTheme="majorHAnsi" w:hAnsiTheme="majorHAnsi"/>
+                <w:b/>
+                <w:sz w:val="48"/>
+              </w:rPr>
+              <w:t>9</w:t>
+            </w:r>
           </w:p>
         </w:tc>
         <w:tc>
@@ -910,6 +974,14 @@
                 <w:sz w:val="48"/>
               </w:rPr>
             </w:pPr>
+            <w:r>
+              <w:rPr>
+                <w:rFonts w:asciiTheme="majorHAnsi" w:hAnsiTheme="majorHAnsi"/>
+                <w:b/>
+                <w:sz w:val="48"/>
+              </w:rPr>
+              <w:t>6</w:t>
+            </w:r>
           </w:p>
         </w:tc>
       </w:tr>
@@ -1018,6 +1090,14 @@
                 <w:sz w:val="48"/>
               </w:rPr>
             </w:pPr>
+            <w:r>
+              <w:rPr>
+                <w:rFonts w:asciiTheme="majorHAnsi" w:hAnsiTheme="majorHAnsi"/>
+                <w:b/>
+                <w:sz w:val="48"/>
+              </w:rPr>
+              <w:t>1</w:t>
+            </w:r>
           </w:p>
         </w:tc>
         <w:tc>
@@ -1038,6 +1118,14 @@
                 <w:sz w:val="48"/>
               </w:rPr>
             </w:pPr>
+            <w:r>
+              <w:rPr>
+                <w:rFonts w:asciiTheme="majorHAnsi" w:hAnsiTheme="majorHAnsi"/>
+                <w:b/>
+                <w:sz w:val="48"/>
+              </w:rPr>
+              <w:t>4</w:t>
+            </w:r>
           </w:p>
         </w:tc>
         <w:tc>
@@ -1059,6 +1147,14 @@
                 <w:sz w:val="48"/>
               </w:rPr>
             </w:pPr>
+            <w:r>
+              <w:rPr>
+                <w:rFonts w:asciiTheme="majorHAnsi" w:hAnsiTheme="majorHAnsi"/>
+                <w:b/>
+                <w:sz w:val="48"/>
+              </w:rPr>
+              <w:t>5</w:t>
+            </w:r>
           </w:p>
         </w:tc>
         <w:tc>
@@ -1133,6 +1229,14 @@
                 <w:sz w:val="48"/>
               </w:rPr>
             </w:pPr>
+            <w:r>
+              <w:rPr>
+                <w:rFonts w:asciiTheme="majorHAnsi" w:hAnsiTheme="majorHAnsi"/>
+                <w:b/>
+                <w:sz w:val="48"/>
+              </w:rPr>
+              <w:t>8</w:t>
+            </w:r>
           </w:p>
         </w:tc>
       </w:tr>
@@ -1212,6 +1316,14 @@
                 <w:sz w:val="48"/>
               </w:rPr>
             </w:pPr>
+            <w:r>
+              <w:rPr>
+                <w:rFonts w:asciiTheme="majorHAnsi" w:hAnsiTheme="majorHAnsi"/>
+                <w:b/>
+                <w:sz w:val="48"/>
+              </w:rPr>
+              <w:t>7</w:t>
+            </w:r>
           </w:p>
         </w:tc>
         <w:tc>
@@ -1233,6 +1345,14 @@
                 <w:sz w:val="48"/>
               </w:rPr>
             </w:pPr>
+            <w:r>
+              <w:rPr>
+                <w:rFonts w:asciiTheme="majorHAnsi" w:hAnsiTheme="majorHAnsi"/>
+                <w:b/>
+                <w:sz w:val="48"/>
+              </w:rPr>
+              <w:t>3</w:t>
+            </w:r>
           </w:p>
         </w:tc>
         <w:tc>
@@ -1253,6 +1373,14 @@
                 <w:sz w:val="48"/>
               </w:rPr>
             </w:pPr>
+            <w:r>
+              <w:rPr>
+                <w:rFonts w:asciiTheme="majorHAnsi" w:hAnsiTheme="majorHAnsi"/>
+                <w:b/>
+                <w:sz w:val="48"/>
+              </w:rPr>
+              <w:t>8</w:t>
+            </w:r>
           </w:p>
         </w:tc>
         <w:tc>
@@ -1274,6 +1402,14 @@
                 <w:sz w:val="48"/>
               </w:rPr>
             </w:pPr>
+            <w:r>
+              <w:rPr>
+                <w:rFonts w:asciiTheme="majorHAnsi" w:hAnsiTheme="majorHAnsi"/>
+                <w:b/>
+                <w:sz w:val="48"/>
+              </w:rPr>
+              <w:t>9</w:t>
+            </w:r>
           </w:p>
         </w:tc>
         <w:tc>
@@ -1294,6 +1430,14 @@
                 <w:sz w:val="48"/>
               </w:rPr>
             </w:pPr>
+            <w:r>
+              <w:rPr>
+                <w:rFonts w:asciiTheme="majorHAnsi" w:hAnsiTheme="majorHAnsi"/>
+                <w:b/>
+                <w:sz w:val="48"/>
+              </w:rPr>
+              <w:t>6</w:t>
+            </w:r>
           </w:p>
         </w:tc>
         <w:tc>
@@ -1456,6 +1600,14 @@
                 <w:sz w:val="48"/>
               </w:rPr>
             </w:pPr>
+            <w:r>
+              <w:rPr>
+                <w:rFonts w:asciiTheme="majorHAnsi" w:hAnsiTheme="majorHAnsi"/>
+                <w:b/>
+                <w:sz w:val="48"/>
+              </w:rPr>
+              <w:t>7</w:t>
+            </w:r>
           </w:p>
         </w:tc>
         <w:tc>
@@ -1476,6 +1628,14 @@
                 <w:sz w:val="48"/>
               </w:rPr>
             </w:pPr>
+            <w:r>
+              <w:rPr>
+                <w:rFonts w:asciiTheme="majorHAnsi" w:hAnsiTheme="majorHAnsi"/>
+                <w:b/>
+                <w:sz w:val="48"/>
+              </w:rPr>
+              <w:t>2</w:t>
+            </w:r>
           </w:p>
         </w:tc>
         <w:tc>
@@ -1497,6 +1657,14 @@
                 <w:sz w:val="48"/>
               </w:rPr>
             </w:pPr>
+            <w:r>
+              <w:rPr>
+                <w:rFonts w:asciiTheme="majorHAnsi" w:hAnsiTheme="majorHAnsi"/>
+                <w:b/>
+                <w:sz w:val="48"/>
+              </w:rPr>
+              <w:t>6</w:t>
+            </w:r>
           </w:p>
         </w:tc>
         <w:tc>
@@ -1571,6 +1739,14 @@
                 <w:sz w:val="48"/>
               </w:rPr>
             </w:pPr>
+            <w:r>
+              <w:rPr>
+                <w:rFonts w:asciiTheme="majorHAnsi" w:hAnsiTheme="majorHAnsi"/>
+                <w:b/>
+                <w:sz w:val="48"/>
+              </w:rPr>
+              <w:t>5</w:t>
+            </w:r>
           </w:p>
         </w:tc>
       </w:tr>
@@ -1602,7 +1778,7 @@
                 <w:b/>
                 <w:sz w:val="48"/>
               </w:rPr>
-              <w:t>4</w:t>
+              <w:t>2</w:t>
             </w:r>
           </w:p>
         </w:tc>
@@ -1624,6 +1800,14 @@
                 <w:sz w:val="48"/>
               </w:rPr>
             </w:pPr>
+            <w:r>
+              <w:rPr>
+                <w:rFonts w:asciiTheme="majorHAnsi" w:hAnsiTheme="majorHAnsi"/>
+                <w:b/>
+                <w:sz w:val="48"/>
+              </w:rPr>
+              <w:t>5</w:t>
+            </w:r>
           </w:p>
         </w:tc>
         <w:tc>
@@ -1700,6 +1884,14 @@
                 <w:sz w:val="48"/>
               </w:rPr>
             </w:pPr>
+            <w:r>
+              <w:rPr>
+                <w:rFonts w:asciiTheme="majorHAnsi" w:hAnsiTheme="majorHAnsi"/>
+                <w:b/>
+                <w:sz w:val="48"/>
+              </w:rPr>
+              <w:t>7</w:t>
+            </w:r>
           </w:p>
         </w:tc>
         <w:tc>
@@ -1777,6 +1969,14 @@
                 <w:sz w:val="48"/>
               </w:rPr>
             </w:pPr>
+            <w:r>
+              <w:rPr>
+                <w:rFonts w:asciiTheme="majorHAnsi" w:hAnsiTheme="majorHAnsi"/>
+                <w:b/>
+                <w:sz w:val="48"/>
+              </w:rPr>
+              <w:t>8</w:t>
+            </w:r>
           </w:p>
         </w:tc>
         <w:tc>
@@ -1797,6 +1997,14 @@
                 <w:sz w:val="48"/>
               </w:rPr>
             </w:pPr>
+            <w:r>
+              <w:rPr>
+                <w:rFonts w:asciiTheme="majorHAnsi" w:hAnsiTheme="majorHAnsi"/>
+                <w:b/>
+                <w:sz w:val="48"/>
+              </w:rPr>
+              <w:t>4</w:t>
+            </w:r>
           </w:p>
         </w:tc>
       </w:tr>
@@ -1844,6 +2052,14 @@
                 <w:sz w:val="48"/>
               </w:rPr>
             </w:pPr>
+            <w:r>
+              <w:rPr>
+                <w:rFonts w:asciiTheme="majorHAnsi" w:hAnsiTheme="majorHAnsi"/>
+                <w:b/>
+                <w:sz w:val="48"/>
+              </w:rPr>
+              <w:t>3</w:t>
+            </w:r>
           </w:p>
         </w:tc>
         <w:tc>
@@ -1864,6 +2080,14 @@
                 <w:sz w:val="48"/>
               </w:rPr>
             </w:pPr>
+            <w:r>
+              <w:rPr>
+                <w:rFonts w:asciiTheme="majorHAnsi" w:hAnsiTheme="majorHAnsi"/>
+                <w:b/>
+                <w:sz w:val="48"/>
+              </w:rPr>
+              <w:t>8</w:t>
+            </w:r>
           </w:p>
         </w:tc>
         <w:tc>
@@ -1962,23 +2186,39 @@
                 <w:sz w:val="48"/>
               </w:rPr>
             </w:pPr>
-          </w:p>
-        </w:tc>
-        <w:tc>
-          <w:tcPr>
-            <w:tcW w:w="984" w:type="dxa"/>
-            <w:shd w:val="clear" w:color="auto" w:fill="E6E6E6"/>
-            <w:vAlign w:val="center"/>
-          </w:tcPr>
-          <w:p>
-            <w:pPr>
-              <w:jc w:val="center"/>
-              <w:rPr>
-                <w:rFonts w:asciiTheme="majorHAnsi" w:hAnsiTheme="majorHAnsi"/>
-                <w:b/>
-                <w:sz w:val="48"/>
-              </w:rPr>
-            </w:pPr>
+            <w:r>
+              <w:rPr>
+                <w:rFonts w:asciiTheme="majorHAnsi" w:hAnsiTheme="majorHAnsi"/>
+                <w:b/>
+                <w:sz w:val="48"/>
+              </w:rPr>
+              <w:t>1</w:t>
+            </w:r>
+          </w:p>
+        </w:tc>
+        <w:tc>
+          <w:tcPr>
+            <w:tcW w:w="984" w:type="dxa"/>
+            <w:shd w:val="clear" w:color="auto" w:fill="E6E6E6"/>
+            <w:vAlign w:val="center"/>
+          </w:tcPr>
+          <w:p>
+            <w:pPr>
+              <w:jc w:val="center"/>
+              <w:rPr>
+                <w:rFonts w:asciiTheme="majorHAnsi" w:hAnsiTheme="majorHAnsi"/>
+                <w:b/>
+                <w:sz w:val="48"/>
+              </w:rPr>
+            </w:pPr>
+            <w:r>
+              <w:rPr>
+                <w:rFonts w:asciiTheme="majorHAnsi" w:hAnsiTheme="majorHAnsi"/>
+                <w:b/>
+                <w:sz w:val="48"/>
+              </w:rPr>
+              <w:t>6</w:t>
+            </w:r>
           </w:p>
         </w:tc>
         <w:tc>
@@ -2032,55 +2272,139 @@
                 <w:b/>
                 <w:sz w:val="48"/>
               </w:rPr>
+              <w:t>4</w:t>
+            </w:r>
+          </w:p>
+        </w:tc>
+        <w:tc>
+          <w:tcPr>
+            <w:tcW w:w="984" w:type="dxa"/>
+            <w:shd w:val="clear" w:color="auto" w:fill="E6E6E6"/>
+            <w:vAlign w:val="center"/>
+          </w:tcPr>
+          <w:p>
+            <w:pPr>
+              <w:jc w:val="center"/>
+              <w:rPr>
+                <w:rFonts w:asciiTheme="majorHAnsi" w:hAnsiTheme="majorHAnsi"/>
+                <w:b/>
+                <w:sz w:val="48"/>
+              </w:rPr>
+            </w:pPr>
+            <w:r>
+              <w:rPr>
+                <w:rFonts w:asciiTheme="majorHAnsi" w:hAnsiTheme="majorHAnsi"/>
+                <w:b/>
+                <w:sz w:val="48"/>
+              </w:rPr>
+              <w:t>9</w:t>
+            </w:r>
+          </w:p>
+        </w:tc>
+        <w:tc>
+          <w:tcPr>
+            <w:tcW w:w="984" w:type="dxa"/>
+            <w:tcBorders>
+              <w:right w:val="single" w:sz="24" w:space="0" w:color="000000" w:themeColor="text1"/>
+            </w:tcBorders>
+            <w:shd w:val="clear" w:color="auto" w:fill="E6E6E6"/>
+            <w:vAlign w:val="center"/>
+          </w:tcPr>
+          <w:p>
+            <w:pPr>
+              <w:jc w:val="center"/>
+              <w:rPr>
+                <w:rFonts w:asciiTheme="majorHAnsi" w:hAnsiTheme="majorHAnsi"/>
+                <w:b/>
+                <w:sz w:val="48"/>
+              </w:rPr>
+            </w:pPr>
+            <w:r>
+              <w:rPr>
+                <w:rFonts w:asciiTheme="majorHAnsi" w:hAnsiTheme="majorHAnsi"/>
+                <w:b/>
+                <w:sz w:val="48"/>
+              </w:rPr>
+              <w:t>1</w:t>
+            </w:r>
+          </w:p>
+        </w:tc>
+        <w:tc>
+          <w:tcPr>
+            <w:tcW w:w="984" w:type="dxa"/>
+            <w:tcBorders>
+              <w:left w:val="single" w:sz="24" w:space="0" w:color="000000" w:themeColor="text1"/>
+            </w:tcBorders>
+            <w:vAlign w:val="center"/>
+          </w:tcPr>
+          <w:p>
+            <w:pPr>
+              <w:jc w:val="center"/>
+              <w:rPr>
+                <w:rFonts w:asciiTheme="majorHAnsi" w:hAnsiTheme="majorHAnsi"/>
+                <w:b/>
+                <w:sz w:val="48"/>
+              </w:rPr>
+            </w:pPr>
+            <w:r>
+              <w:rPr>
+                <w:rFonts w:asciiTheme="majorHAnsi" w:hAnsiTheme="majorHAnsi"/>
+                <w:b/>
+                <w:sz w:val="48"/>
+              </w:rPr>
+              <w:t>6</w:t>
+            </w:r>
+          </w:p>
+        </w:tc>
+        <w:tc>
+          <w:tcPr>
+            <w:tcW w:w="984" w:type="dxa"/>
+            <w:vAlign w:val="center"/>
+          </w:tcPr>
+          <w:p>
+            <w:pPr>
+              <w:jc w:val="center"/>
+              <w:rPr>
+                <w:rFonts w:asciiTheme="majorHAnsi" w:hAnsiTheme="majorHAnsi"/>
+                <w:b/>
+                <w:sz w:val="48"/>
+              </w:rPr>
+            </w:pPr>
+            <w:r>
+              <w:rPr>
+                <w:rFonts w:asciiTheme="majorHAnsi" w:hAnsiTheme="majorHAnsi"/>
+                <w:b/>
+                <w:sz w:val="48"/>
+              </w:rPr>
+              <w:t>3</w:t>
+            </w:r>
+          </w:p>
+        </w:tc>
+        <w:tc>
+          <w:tcPr>
+            <w:tcW w:w="984" w:type="dxa"/>
+            <w:tcBorders>
+              <w:right w:val="single" w:sz="24" w:space="0" w:color="000000" w:themeColor="text1"/>
+            </w:tcBorders>
+            <w:vAlign w:val="center"/>
+          </w:tcPr>
+          <w:p>
+            <w:pPr>
+              <w:jc w:val="center"/>
+              <w:rPr>
+                <w:rFonts w:asciiTheme="majorHAnsi" w:hAnsiTheme="majorHAnsi"/>
+                <w:b/>
+                <w:sz w:val="48"/>
+              </w:rPr>
+            </w:pPr>
+            <w:r>
+              <w:rPr>
+                <w:rFonts w:asciiTheme="majorHAnsi" w:hAnsiTheme="majorHAnsi"/>
+                <w:b/>
+                <w:sz w:val="48"/>
+              </w:rPr>
               <w:t>8</w:t>
             </w:r>
-            <w:bookmarkStart w:id="0" w:name="_GoBack"/>
-            <w:bookmarkEnd w:id="0"/>
-          </w:p>
-        </w:tc>
-        <w:tc>
-          <w:tcPr>
-            <w:tcW w:w="984" w:type="dxa"/>
-            <w:shd w:val="clear" w:color="auto" w:fill="E6E6E6"/>
-            <w:vAlign w:val="center"/>
-          </w:tcPr>
-          <w:p>
-            <w:pPr>
-              <w:jc w:val="center"/>
-              <w:rPr>
-                <w:rFonts w:asciiTheme="majorHAnsi" w:hAnsiTheme="majorHAnsi"/>
-                <w:b/>
-                <w:sz w:val="48"/>
-              </w:rPr>
-            </w:pPr>
-            <w:r>
-              <w:rPr>
-                <w:rFonts w:asciiTheme="majorHAnsi" w:hAnsiTheme="majorHAnsi"/>
-                <w:b/>
-                <w:sz w:val="48"/>
-              </w:rPr>
-              <w:t>9</w:t>
-            </w:r>
-          </w:p>
-        </w:tc>
-        <w:tc>
-          <w:tcPr>
-            <w:tcW w:w="984" w:type="dxa"/>
-            <w:tcBorders>
-              <w:right w:val="single" w:sz="24" w:space="0" w:color="000000" w:themeColor="text1"/>
-            </w:tcBorders>
-            <w:shd w:val="clear" w:color="auto" w:fill="E6E6E6"/>
-            <w:vAlign w:val="center"/>
-          </w:tcPr>
-          <w:p>
-            <w:pPr>
-              <w:jc w:val="center"/>
-              <w:rPr>
-                <w:rFonts w:asciiTheme="majorHAnsi" w:hAnsiTheme="majorHAnsi"/>
-                <w:b/>
-                <w:sz w:val="48"/>
-              </w:rPr>
-            </w:pPr>
           </w:p>
         </w:tc>
         <w:tc>
@@ -2089,80 +2413,26 @@
             <w:tcBorders>
               <w:left w:val="single" w:sz="24" w:space="0" w:color="000000" w:themeColor="text1"/>
             </w:tcBorders>
-            <w:vAlign w:val="center"/>
-          </w:tcPr>
-          <w:p>
-            <w:pPr>
-              <w:jc w:val="center"/>
-              <w:rPr>
-                <w:rFonts w:asciiTheme="majorHAnsi" w:hAnsiTheme="majorHAnsi"/>
-                <w:b/>
-                <w:sz w:val="48"/>
-              </w:rPr>
-            </w:pPr>
-          </w:p>
-        </w:tc>
-        <w:tc>
-          <w:tcPr>
-            <w:tcW w:w="984" w:type="dxa"/>
-            <w:vAlign w:val="center"/>
-          </w:tcPr>
-          <w:p>
-            <w:pPr>
-              <w:jc w:val="center"/>
-              <w:rPr>
-                <w:rFonts w:asciiTheme="majorHAnsi" w:hAnsiTheme="majorHAnsi"/>
-                <w:b/>
-                <w:sz w:val="48"/>
-              </w:rPr>
-            </w:pPr>
-            <w:r>
-              <w:rPr>
-                <w:rFonts w:asciiTheme="majorHAnsi" w:hAnsiTheme="majorHAnsi"/>
-                <w:b/>
-                <w:sz w:val="48"/>
-              </w:rPr>
-              <w:t>3</w:t>
-            </w:r>
-          </w:p>
-        </w:tc>
-        <w:tc>
-          <w:tcPr>
-            <w:tcW w:w="984" w:type="dxa"/>
-            <w:tcBorders>
-              <w:right w:val="single" w:sz="24" w:space="0" w:color="000000" w:themeColor="text1"/>
-            </w:tcBorders>
-            <w:vAlign w:val="center"/>
-          </w:tcPr>
-          <w:p>
-            <w:pPr>
-              <w:jc w:val="center"/>
-              <w:rPr>
-                <w:rFonts w:asciiTheme="majorHAnsi" w:hAnsiTheme="majorHAnsi"/>
-                <w:b/>
-                <w:sz w:val="48"/>
-              </w:rPr>
-            </w:pPr>
-          </w:p>
-        </w:tc>
-        <w:tc>
-          <w:tcPr>
-            <w:tcW w:w="984" w:type="dxa"/>
-            <w:tcBorders>
-              <w:left w:val="single" w:sz="24" w:space="0" w:color="000000" w:themeColor="text1"/>
-            </w:tcBorders>
-            <w:shd w:val="clear" w:color="auto" w:fill="E6E6E6"/>
-            <w:vAlign w:val="center"/>
-          </w:tcPr>
-          <w:p>
-            <w:pPr>
-              <w:jc w:val="center"/>
-              <w:rPr>
-                <w:rFonts w:asciiTheme="majorHAnsi" w:hAnsiTheme="majorHAnsi"/>
-                <w:b/>
-                <w:sz w:val="48"/>
-              </w:rPr>
-            </w:pPr>
+            <w:shd w:val="clear" w:color="auto" w:fill="E6E6E6"/>
+            <w:vAlign w:val="center"/>
+          </w:tcPr>
+          <w:p>
+            <w:pPr>
+              <w:jc w:val="center"/>
+              <w:rPr>
+                <w:rFonts w:asciiTheme="majorHAnsi" w:hAnsiTheme="majorHAnsi"/>
+                <w:b/>
+                <w:sz w:val="48"/>
+              </w:rPr>
+            </w:pPr>
+            <w:r>
+              <w:rPr>
+                <w:rFonts w:asciiTheme="majorHAnsi" w:hAnsiTheme="majorHAnsi"/>
+                <w:b/>
+                <w:sz w:val="48"/>
+              </w:rPr>
+              <w:t>2</w:t>
+            </w:r>
           </w:p>
         </w:tc>
         <w:tc>
@@ -2205,6 +2475,14 @@
                 <w:sz w:val="48"/>
               </w:rPr>
             </w:pPr>
+            <w:r>
+              <w:rPr>
+                <w:rFonts w:asciiTheme="majorHAnsi" w:hAnsiTheme="majorHAnsi"/>
+                <w:b/>
+                <w:sz w:val="48"/>
+              </w:rPr>
+              <w:t>7</w:t>
+            </w:r>
           </w:p>
         </w:tc>
       </w:tr>
@@ -2269,23 +2547,39 @@
                 <w:sz w:val="48"/>
               </w:rPr>
             </w:pPr>
-          </w:p>
-        </w:tc>
-        <w:tc>
-          <w:tcPr>
-            <w:tcW w:w="984" w:type="dxa"/>
-            <w:shd w:val="clear" w:color="auto" w:fill="E6E6E6"/>
-            <w:vAlign w:val="center"/>
-          </w:tcPr>
-          <w:p>
-            <w:pPr>
-              <w:jc w:val="center"/>
-              <w:rPr>
-                <w:rFonts w:asciiTheme="majorHAnsi" w:hAnsiTheme="majorHAnsi"/>
-                <w:b/>
-                <w:sz w:val="48"/>
-              </w:rPr>
-            </w:pPr>
+            <w:r>
+              <w:rPr>
+                <w:rFonts w:asciiTheme="majorHAnsi" w:hAnsiTheme="majorHAnsi"/>
+                <w:b/>
+                <w:sz w:val="48"/>
+              </w:rPr>
+              <w:t>6</w:t>
+            </w:r>
+          </w:p>
+        </w:tc>
+        <w:tc>
+          <w:tcPr>
+            <w:tcW w:w="984" w:type="dxa"/>
+            <w:shd w:val="clear" w:color="auto" w:fill="E6E6E6"/>
+            <w:vAlign w:val="center"/>
+          </w:tcPr>
+          <w:p>
+            <w:pPr>
+              <w:jc w:val="center"/>
+              <w:rPr>
+                <w:rFonts w:asciiTheme="majorHAnsi" w:hAnsiTheme="majorHAnsi"/>
+                <w:b/>
+                <w:sz w:val="48"/>
+              </w:rPr>
+            </w:pPr>
+            <w:r>
+              <w:rPr>
+                <w:rFonts w:asciiTheme="majorHAnsi" w:hAnsiTheme="majorHAnsi"/>
+                <w:b/>
+                <w:sz w:val="48"/>
+              </w:rPr>
+              <w:t>9</w:t>
+            </w:r>
           </w:p>
         </w:tc>
         <w:tc>
@@ -2437,23 +2731,39 @@
                 <w:sz w:val="48"/>
               </w:rPr>
             </w:pPr>
-          </w:p>
-        </w:tc>
-        <w:tc>
-          <w:tcPr>
-            <w:tcW w:w="984" w:type="dxa"/>
-            <w:shd w:val="clear" w:color="auto" w:fill="E6E6E6"/>
-            <w:vAlign w:val="center"/>
-          </w:tcPr>
-          <w:p>
-            <w:pPr>
-              <w:jc w:val="center"/>
-              <w:rPr>
-                <w:rFonts w:asciiTheme="majorHAnsi" w:hAnsiTheme="majorHAnsi"/>
-                <w:b/>
-                <w:sz w:val="48"/>
-              </w:rPr>
-            </w:pPr>
+            <w:r>
+              <w:rPr>
+                <w:rFonts w:asciiTheme="majorHAnsi" w:hAnsiTheme="majorHAnsi"/>
+                <w:b/>
+                <w:sz w:val="48"/>
+              </w:rPr>
+              <w:t>3</w:t>
+            </w:r>
+          </w:p>
+        </w:tc>
+        <w:tc>
+          <w:tcPr>
+            <w:tcW w:w="984" w:type="dxa"/>
+            <w:shd w:val="clear" w:color="auto" w:fill="E6E6E6"/>
+            <w:vAlign w:val="center"/>
+          </w:tcPr>
+          <w:p>
+            <w:pPr>
+              <w:jc w:val="center"/>
+              <w:rPr>
+                <w:rFonts w:asciiTheme="majorHAnsi" w:hAnsiTheme="majorHAnsi"/>
+                <w:b/>
+                <w:sz w:val="48"/>
+              </w:rPr>
+            </w:pPr>
+            <w:r>
+              <w:rPr>
+                <w:rFonts w:asciiTheme="majorHAnsi" w:hAnsiTheme="majorHAnsi"/>
+                <w:b/>
+                <w:sz w:val="48"/>
+              </w:rPr>
+              <w:t>1</w:t>
+            </w:r>
           </w:p>
         </w:tc>
       </w:tr>
@@ -2479,6 +2789,14 @@
                 <w:sz w:val="48"/>
               </w:rPr>
             </w:pPr>
+            <w:r>
+              <w:rPr>
+                <w:rFonts w:asciiTheme="majorHAnsi" w:hAnsiTheme="majorHAnsi"/>
+                <w:b/>
+                <w:sz w:val="48"/>
+              </w:rPr>
+              <w:t>5</w:t>
+            </w:r>
           </w:p>
         </w:tc>
         <w:tc>
@@ -2499,6 +2817,14 @@
                 <w:sz w:val="48"/>
               </w:rPr>
             </w:pPr>
+            <w:r>
+              <w:rPr>
+                <w:rFonts w:asciiTheme="majorHAnsi" w:hAnsiTheme="majorHAnsi"/>
+                <w:b/>
+                <w:sz w:val="48"/>
+              </w:rPr>
+              <w:t>2</w:t>
+            </w:r>
           </w:p>
         </w:tc>
         <w:tc>
@@ -2520,6 +2846,14 @@
                 <w:sz w:val="48"/>
               </w:rPr>
             </w:pPr>
+            <w:r>
+              <w:rPr>
+                <w:rFonts w:asciiTheme="majorHAnsi" w:hAnsiTheme="majorHAnsi"/>
+                <w:b/>
+                <w:sz w:val="48"/>
+              </w:rPr>
+              <w:t>4</w:t>
+            </w:r>
           </w:p>
         </w:tc>
         <w:tc>
@@ -2567,6 +2901,14 @@
                 <w:sz w:val="48"/>
               </w:rPr>
             </w:pPr>
+            <w:r>
+              <w:rPr>
+                <w:rFonts w:asciiTheme="majorHAnsi" w:hAnsiTheme="majorHAnsi"/>
+                <w:b/>
+                <w:sz w:val="48"/>
+              </w:rPr>
+              <w:t>7</w:t>
+            </w:r>
           </w:p>
         </w:tc>
         <w:tc>
@@ -2616,6 +2958,14 @@
                 <w:sz w:val="48"/>
               </w:rPr>
             </w:pPr>
+            <w:r>
+              <w:rPr>
+                <w:rFonts w:asciiTheme="majorHAnsi" w:hAnsiTheme="majorHAnsi"/>
+                <w:b/>
+                <w:sz w:val="48"/>
+              </w:rPr>
+              <w:t>6</w:t>
+            </w:r>
           </w:p>
         </w:tc>
         <w:tc>
@@ -2636,6 +2986,14 @@
                 <w:sz w:val="48"/>
               </w:rPr>
             </w:pPr>
+            <w:r>
+              <w:rPr>
+                <w:rFonts w:asciiTheme="majorHAnsi" w:hAnsiTheme="majorHAnsi"/>
+                <w:b/>
+                <w:sz w:val="48"/>
+              </w:rPr>
+              <w:t>8</w:t>
+            </w:r>
           </w:p>
         </w:tc>
         <w:tc>
@@ -2656,6 +3014,14 @@
                 <w:sz w:val="48"/>
               </w:rPr>
             </w:pPr>
+            <w:r>
+              <w:rPr>
+                <w:rFonts w:asciiTheme="majorHAnsi" w:hAnsiTheme="majorHAnsi"/>
+                <w:b/>
+                <w:sz w:val="48"/>
+              </w:rPr>
+              <w:t>9</w:t>
+            </w:r>
           </w:p>
         </w:tc>
       </w:tr>
@@ -2681,6 +3047,14 @@
                 <w:sz w:val="48"/>
               </w:rPr>
             </w:pPr>
+            <w:r>
+              <w:rPr>
+                <w:rFonts w:asciiTheme="majorHAnsi" w:hAnsiTheme="majorHAnsi"/>
+                <w:b/>
+                <w:sz w:val="48"/>
+              </w:rPr>
+              <w:t>3</w:t>
+            </w:r>
           </w:p>
         </w:tc>
         <w:tc>
@@ -2730,6 +3104,14 @@
                 <w:sz w:val="48"/>
               </w:rPr>
             </w:pPr>
+            <w:r>
+              <w:rPr>
+                <w:rFonts w:asciiTheme="majorHAnsi" w:hAnsiTheme="majorHAnsi"/>
+                <w:b/>
+                <w:sz w:val="48"/>
+              </w:rPr>
+              <w:t>7</w:t>
+            </w:r>
           </w:p>
         </w:tc>
         <w:tc>
@@ -2750,6 +3132,14 @@
                 <w:sz w:val="48"/>
               </w:rPr>
             </w:pPr>
+            <w:r>
+              <w:rPr>
+                <w:rFonts w:asciiTheme="majorHAnsi" w:hAnsiTheme="majorHAnsi"/>
+                <w:b/>
+                <w:sz w:val="48"/>
+              </w:rPr>
+              <w:t>6</w:t>
+            </w:r>
           </w:p>
         </w:tc>
         <w:tc>
@@ -2769,6 +3159,14 @@
                 <w:sz w:val="48"/>
               </w:rPr>
             </w:pPr>
+            <w:r>
+              <w:rPr>
+                <w:rFonts w:asciiTheme="majorHAnsi" w:hAnsiTheme="majorHAnsi"/>
+                <w:b/>
+                <w:sz w:val="48"/>
+              </w:rPr>
+              <w:t>9</w:t>
+            </w:r>
           </w:p>
         </w:tc>
         <w:tc>
@@ -2789,6 +3187,14 @@
                 <w:sz w:val="48"/>
               </w:rPr>
             </w:pPr>
+            <w:r>
+              <w:rPr>
+                <w:rFonts w:asciiTheme="majorHAnsi" w:hAnsiTheme="majorHAnsi"/>
+                <w:b/>
+                <w:sz w:val="48"/>
+              </w:rPr>
+              <w:t>8</w:t>
+            </w:r>
           </w:p>
         </w:tc>
         <w:tc>
@@ -2810,6 +3216,14 @@
                 <w:sz w:val="48"/>
               </w:rPr>
             </w:pPr>
+            <w:r>
+              <w:rPr>
+                <w:rFonts w:asciiTheme="majorHAnsi" w:hAnsiTheme="majorHAnsi"/>
+                <w:b/>
+                <w:sz w:val="48"/>
+              </w:rPr>
+              <w:t>5</w:t>
+            </w:r>
           </w:p>
         </w:tc>
         <w:tc>
@@ -2858,6 +3272,14 @@
                 <w:sz w:val="48"/>
               </w:rPr>
             </w:pPr>
+            <w:r>
+              <w:rPr>
+                <w:rFonts w:asciiTheme="majorHAnsi" w:hAnsiTheme="majorHAnsi"/>
+                <w:b/>
+                <w:sz w:val="48"/>
+              </w:rPr>
+              <w:t>2</w:t>
+            </w:r>
           </w:p>
         </w:tc>
       </w:tr>
@@ -2882,6 +3304,14 @@
                 <w:sz w:val="48"/>
               </w:rPr>
             </w:pPr>
+            <w:r>
+              <w:rPr>
+                <w:rFonts w:asciiTheme="majorHAnsi" w:hAnsiTheme="majorHAnsi"/>
+                <w:b/>
+                <w:sz w:val="48"/>
+              </w:rPr>
+              <w:t>8</w:t>
+            </w:r>
           </w:p>
         </w:tc>
         <w:tc>
@@ -2901,6 +3331,14 @@
                 <w:sz w:val="48"/>
               </w:rPr>
             </w:pPr>
+            <w:r>
+              <w:rPr>
+                <w:rFonts w:asciiTheme="majorHAnsi" w:hAnsiTheme="majorHAnsi"/>
+                <w:b/>
+                <w:sz w:val="48"/>
+              </w:rPr>
+              <w:t>7</w:t>
+            </w:r>
           </w:p>
         </w:tc>
         <w:tc>
@@ -2978,6 +3416,14 @@
                 <w:sz w:val="48"/>
               </w:rPr>
             </w:pPr>
+            <w:r>
+              <w:rPr>
+                <w:rFonts w:asciiTheme="majorHAnsi" w:hAnsiTheme="majorHAnsi"/>
+                <w:b/>
+                <w:sz w:val="48"/>
+              </w:rPr>
+              <w:t>5</w:t>
+            </w:r>
           </w:p>
         </w:tc>
         <w:tc>
@@ -3054,6 +3500,14 @@
                 <w:sz w:val="48"/>
               </w:rPr>
             </w:pPr>
+            <w:r>
+              <w:rPr>
+                <w:rFonts w:asciiTheme="majorHAnsi" w:hAnsiTheme="majorHAnsi"/>
+                <w:b/>
+                <w:sz w:val="48"/>
+              </w:rPr>
+              <w:t>6</w:t>
+            </w:r>
           </w:p>
         </w:tc>
         <w:tc>
@@ -3073,6 +3527,14 @@
                 <w:sz w:val="48"/>
               </w:rPr>
             </w:pPr>
+            <w:r>
+              <w:rPr>
+                <w:rFonts w:asciiTheme="majorHAnsi" w:hAnsiTheme="majorHAnsi"/>
+                <w:b/>
+                <w:sz w:val="48"/>
+              </w:rPr>
+              <w:t>3</w:t>
+            </w:r>
           </w:p>
         </w:tc>
       </w:tr>
@@ -3097,6 +3559,14 @@
                 <w:sz w:val="48"/>
               </w:rPr>
             </w:pPr>
+            <w:r>
+              <w:rPr>
+                <w:rFonts w:asciiTheme="majorHAnsi" w:hAnsiTheme="majorHAnsi"/>
+                <w:b/>
+                <w:sz w:val="48"/>
+              </w:rPr>
+              <w:t>9</w:t>
+            </w:r>
           </w:p>
         </w:tc>
         <w:tc>
@@ -3173,6 +3643,14 @@
                 <w:sz w:val="48"/>
               </w:rPr>
             </w:pPr>
+            <w:r>
+              <w:rPr>
+                <w:rFonts w:asciiTheme="majorHAnsi" w:hAnsiTheme="majorHAnsi"/>
+                <w:b/>
+                <w:sz w:val="48"/>
+              </w:rPr>
+              <w:t>7</w:t>
+            </w:r>
           </w:p>
         </w:tc>
         <w:tc>
@@ -3193,6 +3671,14 @@
                 <w:sz w:val="48"/>
               </w:rPr>
             </w:pPr>
+            <w:r>
+              <w:rPr>
+                <w:rFonts w:asciiTheme="majorHAnsi" w:hAnsiTheme="majorHAnsi"/>
+                <w:b/>
+                <w:sz w:val="48"/>
+              </w:rPr>
+              <w:t>4</w:t>
+            </w:r>
           </w:p>
         </w:tc>
         <w:tc>
@@ -3214,6 +3700,14 @@
                 <w:sz w:val="48"/>
               </w:rPr>
             </w:pPr>
+            <w:r>
+              <w:rPr>
+                <w:rFonts w:asciiTheme="majorHAnsi" w:hAnsiTheme="majorHAnsi"/>
+                <w:b/>
+                <w:sz w:val="48"/>
+              </w:rPr>
+              <w:t>6</w:t>
+            </w:r>
           </w:p>
         </w:tc>
         <w:tc>
@@ -3288,6 +3782,14 @@
                 <w:sz w:val="48"/>
               </w:rPr>
             </w:pPr>
+            <w:r>
+              <w:rPr>
+                <w:rFonts w:asciiTheme="majorHAnsi" w:hAnsiTheme="majorHAnsi"/>
+                <w:b/>
+                <w:sz w:val="48"/>
+              </w:rPr>
+              <w:t>8</w:t>
+            </w:r>
           </w:p>
         </w:tc>
       </w:tr>
@@ -3312,6 +3814,14 @@
                 <w:sz w:val="48"/>
               </w:rPr>
             </w:pPr>
+            <w:r>
+              <w:rPr>
+                <w:rFonts w:asciiTheme="majorHAnsi" w:hAnsiTheme="majorHAnsi"/>
+                <w:b/>
+                <w:sz w:val="48"/>
+              </w:rPr>
+              <w:t>2</w:t>
+            </w:r>
           </w:p>
         </w:tc>
         <w:tc>
@@ -3331,6 +3841,14 @@
                 <w:sz w:val="48"/>
               </w:rPr>
             </w:pPr>
+            <w:r>
+              <w:rPr>
+                <w:rFonts w:asciiTheme="majorHAnsi" w:hAnsiTheme="majorHAnsi"/>
+                <w:b/>
+                <w:sz w:val="48"/>
+              </w:rPr>
+              <w:t>4</w:t>
+            </w:r>
           </w:p>
         </w:tc>
         <w:tc>
@@ -3408,6 +3926,14 @@
                 <w:sz w:val="48"/>
               </w:rPr>
             </w:pPr>
+            <w:r>
+              <w:rPr>
+                <w:rFonts w:asciiTheme="majorHAnsi" w:hAnsiTheme="majorHAnsi"/>
+                <w:b/>
+                <w:sz w:val="48"/>
+              </w:rPr>
+              <w:t>1</w:t>
+            </w:r>
           </w:p>
         </w:tc>
         <w:tc>
@@ -3484,6 +4010,14 @@
                 <w:sz w:val="48"/>
               </w:rPr>
             </w:pPr>
+            <w:r>
+              <w:rPr>
+                <w:rFonts w:asciiTheme="majorHAnsi" w:hAnsiTheme="majorHAnsi"/>
+                <w:b/>
+                <w:sz w:val="48"/>
+              </w:rPr>
+              <w:t>5</w:t>
+            </w:r>
           </w:p>
         </w:tc>
         <w:tc>
@@ -3503,6 +4037,14 @@
                 <w:sz w:val="48"/>
               </w:rPr>
             </w:pPr>
+            <w:r>
+              <w:rPr>
+                <w:rFonts w:asciiTheme="majorHAnsi" w:hAnsiTheme="majorHAnsi"/>
+                <w:b/>
+                <w:sz w:val="48"/>
+              </w:rPr>
+              <w:t>7</w:t>
+            </w:r>
           </w:p>
         </w:tc>
       </w:tr>
@@ -3528,6 +4070,14 @@
                 <w:sz w:val="48"/>
               </w:rPr>
             </w:pPr>
+            <w:r>
+              <w:rPr>
+                <w:rFonts w:asciiTheme="majorHAnsi" w:hAnsiTheme="majorHAnsi"/>
+                <w:b/>
+                <w:sz w:val="48"/>
+              </w:rPr>
+              <w:t>4</w:t>
+            </w:r>
           </w:p>
         </w:tc>
         <w:tc>
@@ -3577,6 +4127,14 @@
                 <w:sz w:val="48"/>
               </w:rPr>
             </w:pPr>
+            <w:r>
+              <w:rPr>
+                <w:rFonts w:asciiTheme="majorHAnsi" w:hAnsiTheme="majorHAnsi"/>
+                <w:b/>
+                <w:sz w:val="48"/>
+              </w:rPr>
+              <w:t>9</w:t>
+            </w:r>
           </w:p>
         </w:tc>
         <w:tc>
@@ -3597,6 +4155,14 @@
                 <w:sz w:val="48"/>
               </w:rPr>
             </w:pPr>
+            <w:r>
+              <w:rPr>
+                <w:rFonts w:asciiTheme="majorHAnsi" w:hAnsiTheme="majorHAnsi"/>
+                <w:b/>
+                <w:sz w:val="48"/>
+              </w:rPr>
+              <w:t>1</w:t>
+            </w:r>
           </w:p>
         </w:tc>
         <w:tc>
@@ -3616,6 +4182,14 @@
                 <w:sz w:val="48"/>
               </w:rPr>
             </w:pPr>
+            <w:r>
+              <w:rPr>
+                <w:rFonts w:asciiTheme="majorHAnsi" w:hAnsiTheme="majorHAnsi"/>
+                <w:b/>
+                <w:sz w:val="48"/>
+              </w:rPr>
+              <w:t>3</w:t>
+            </w:r>
           </w:p>
         </w:tc>
         <w:tc>
@@ -3636,6 +4210,14 @@
                 <w:sz w:val="48"/>
               </w:rPr>
             </w:pPr>
+            <w:r>
+              <w:rPr>
+                <w:rFonts w:asciiTheme="majorHAnsi" w:hAnsiTheme="majorHAnsi"/>
+                <w:b/>
+                <w:sz w:val="48"/>
+              </w:rPr>
+              <w:t>7</w:t>
+            </w:r>
           </w:p>
         </w:tc>
         <w:tc>
@@ -3657,6 +4239,14 @@
                 <w:sz w:val="48"/>
               </w:rPr>
             </w:pPr>
+            <w:r>
+              <w:rPr>
+                <w:rFonts w:asciiTheme="majorHAnsi" w:hAnsiTheme="majorHAnsi"/>
+                <w:b/>
+                <w:sz w:val="48"/>
+              </w:rPr>
+              <w:t>8</w:t>
+            </w:r>
           </w:p>
         </w:tc>
         <w:tc>
@@ -3705,6 +4295,14 @@
                 <w:sz w:val="48"/>
               </w:rPr>
             </w:pPr>
+            <w:r>
+              <w:rPr>
+                <w:rFonts w:asciiTheme="majorHAnsi" w:hAnsiTheme="majorHAnsi"/>
+                <w:b/>
+                <w:sz w:val="48"/>
+              </w:rPr>
+              <w:t>5</w:t>
+            </w:r>
           </w:p>
         </w:tc>
       </w:tr>
@@ -3727,23 +4325,39 @@
                 <w:sz w:val="48"/>
               </w:rPr>
             </w:pPr>
-          </w:p>
-        </w:tc>
-        <w:tc>
-          <w:tcPr>
-            <w:tcW w:w="984" w:type="dxa"/>
-            <w:shd w:val="clear" w:color="auto" w:fill="E6E6E6"/>
-            <w:vAlign w:val="center"/>
-          </w:tcPr>
-          <w:p>
-            <w:pPr>
-              <w:jc w:val="center"/>
-              <w:rPr>
-                <w:rFonts w:asciiTheme="majorHAnsi" w:hAnsiTheme="majorHAnsi"/>
-                <w:b/>
-                <w:sz w:val="48"/>
-              </w:rPr>
-            </w:pPr>
+            <w:r>
+              <w:rPr>
+                <w:rFonts w:asciiTheme="majorHAnsi" w:hAnsiTheme="majorHAnsi"/>
+                <w:b/>
+                <w:sz w:val="48"/>
+              </w:rPr>
+              <w:t>1</w:t>
+            </w:r>
+          </w:p>
+        </w:tc>
+        <w:tc>
+          <w:tcPr>
+            <w:tcW w:w="984" w:type="dxa"/>
+            <w:shd w:val="clear" w:color="auto" w:fill="E6E6E6"/>
+            <w:vAlign w:val="center"/>
+          </w:tcPr>
+          <w:p>
+            <w:pPr>
+              <w:jc w:val="center"/>
+              <w:rPr>
+                <w:rFonts w:asciiTheme="majorHAnsi" w:hAnsiTheme="majorHAnsi"/>
+                <w:b/>
+                <w:sz w:val="48"/>
+              </w:rPr>
+            </w:pPr>
+            <w:r>
+              <w:rPr>
+                <w:rFonts w:asciiTheme="majorHAnsi" w:hAnsiTheme="majorHAnsi"/>
+                <w:b/>
+                <w:sz w:val="48"/>
+              </w:rPr>
+              <w:t>8</w:t>
+            </w:r>
           </w:p>
         </w:tc>
         <w:tc>
@@ -3764,6 +4378,14 @@
                 <w:sz w:val="48"/>
               </w:rPr>
             </w:pPr>
+            <w:r>
+              <w:rPr>
+                <w:rFonts w:asciiTheme="majorHAnsi" w:hAnsiTheme="majorHAnsi"/>
+                <w:b/>
+                <w:sz w:val="48"/>
+              </w:rPr>
+              <w:t>2</w:t>
+            </w:r>
           </w:p>
         </w:tc>
         <w:tc>
@@ -3807,6 +4429,14 @@
                 <w:sz w:val="48"/>
               </w:rPr>
             </w:pPr>
+            <w:r>
+              <w:rPr>
+                <w:rFonts w:asciiTheme="majorHAnsi" w:hAnsiTheme="majorHAnsi"/>
+                <w:b/>
+                <w:sz w:val="48"/>
+              </w:rPr>
+              <w:t>6</w:t>
+            </w:r>
           </w:p>
         </w:tc>
         <w:tc>
@@ -3854,40 +4484,64 @@
                 <w:sz w:val="48"/>
               </w:rPr>
             </w:pPr>
-          </w:p>
-        </w:tc>
-        <w:tc>
-          <w:tcPr>
-            <w:tcW w:w="984" w:type="dxa"/>
-            <w:shd w:val="clear" w:color="auto" w:fill="E6E6E6"/>
-            <w:vAlign w:val="center"/>
-          </w:tcPr>
-          <w:p>
-            <w:pPr>
-              <w:jc w:val="center"/>
-              <w:rPr>
-                <w:rFonts w:asciiTheme="majorHAnsi" w:hAnsiTheme="majorHAnsi"/>
-                <w:b/>
-                <w:sz w:val="48"/>
-              </w:rPr>
-            </w:pPr>
-          </w:p>
-        </w:tc>
-        <w:tc>
-          <w:tcPr>
-            <w:tcW w:w="984" w:type="dxa"/>
-            <w:shd w:val="clear" w:color="auto" w:fill="E6E6E6"/>
-            <w:vAlign w:val="center"/>
-          </w:tcPr>
-          <w:p>
-            <w:pPr>
-              <w:jc w:val="center"/>
-              <w:rPr>
-                <w:rFonts w:asciiTheme="majorHAnsi" w:hAnsiTheme="majorHAnsi"/>
-                <w:b/>
-                <w:sz w:val="48"/>
-              </w:rPr>
-            </w:pPr>
+            <w:r>
+              <w:rPr>
+                <w:rFonts w:asciiTheme="majorHAnsi" w:hAnsiTheme="majorHAnsi"/>
+                <w:b/>
+                <w:sz w:val="48"/>
+              </w:rPr>
+              <w:t>3</w:t>
+            </w:r>
+          </w:p>
+        </w:tc>
+        <w:tc>
+          <w:tcPr>
+            <w:tcW w:w="984" w:type="dxa"/>
+            <w:shd w:val="clear" w:color="auto" w:fill="E6E6E6"/>
+            <w:vAlign w:val="center"/>
+          </w:tcPr>
+          <w:p>
+            <w:pPr>
+              <w:jc w:val="center"/>
+              <w:rPr>
+                <w:rFonts w:asciiTheme="majorHAnsi" w:hAnsiTheme="majorHAnsi"/>
+                <w:b/>
+                <w:sz w:val="48"/>
+              </w:rPr>
+            </w:pPr>
+            <w:r>
+              <w:rPr>
+                <w:rFonts w:asciiTheme="majorHAnsi" w:hAnsiTheme="majorHAnsi"/>
+                <w:b/>
+                <w:sz w:val="48"/>
+              </w:rPr>
+              <w:t>7</w:t>
+            </w:r>
+          </w:p>
+        </w:tc>
+        <w:tc>
+          <w:tcPr>
+            <w:tcW w:w="984" w:type="dxa"/>
+            <w:shd w:val="clear" w:color="auto" w:fill="E6E6E6"/>
+            <w:vAlign w:val="center"/>
+          </w:tcPr>
+          <w:p>
+            <w:pPr>
+              <w:jc w:val="center"/>
+              <w:rPr>
+                <w:rFonts w:asciiTheme="majorHAnsi" w:hAnsiTheme="majorHAnsi"/>
+                <w:b/>
+                <w:sz w:val="48"/>
+              </w:rPr>
+            </w:pPr>
+            <w:r>
+              <w:rPr>
+                <w:rFonts w:asciiTheme="majorHAnsi" w:hAnsiTheme="majorHAnsi"/>
+                <w:b/>
+                <w:sz w:val="48"/>
+              </w:rPr>
+              <w:t>4</w:t>
+            </w:r>
           </w:p>
         </w:tc>
       </w:tr>
@@ -3910,23 +4564,39 @@
                 <w:sz w:val="48"/>
               </w:rPr>
             </w:pPr>
-          </w:p>
-        </w:tc>
-        <w:tc>
-          <w:tcPr>
-            <w:tcW w:w="984" w:type="dxa"/>
-            <w:shd w:val="clear" w:color="auto" w:fill="E6E6E6"/>
-            <w:vAlign w:val="center"/>
-          </w:tcPr>
-          <w:p>
-            <w:pPr>
-              <w:jc w:val="center"/>
-              <w:rPr>
-                <w:rFonts w:asciiTheme="majorHAnsi" w:hAnsiTheme="majorHAnsi"/>
-                <w:b/>
-                <w:sz w:val="48"/>
-              </w:rPr>
-            </w:pPr>
+            <w:r>
+              <w:rPr>
+                <w:rFonts w:asciiTheme="majorHAnsi" w:hAnsiTheme="majorHAnsi"/>
+                <w:b/>
+                <w:sz w:val="48"/>
+              </w:rPr>
+              <w:t>7</w:t>
+            </w:r>
+          </w:p>
+        </w:tc>
+        <w:tc>
+          <w:tcPr>
+            <w:tcW w:w="984" w:type="dxa"/>
+            <w:shd w:val="clear" w:color="auto" w:fill="E6E6E6"/>
+            <w:vAlign w:val="center"/>
+          </w:tcPr>
+          <w:p>
+            <w:pPr>
+              <w:jc w:val="center"/>
+              <w:rPr>
+                <w:rFonts w:asciiTheme="majorHAnsi" w:hAnsiTheme="majorHAnsi"/>
+                <w:b/>
+                <w:sz w:val="48"/>
+              </w:rPr>
+            </w:pPr>
+            <w:r>
+              <w:rPr>
+                <w:rFonts w:asciiTheme="majorHAnsi" w:hAnsiTheme="majorHAnsi"/>
+                <w:b/>
+                <w:sz w:val="48"/>
+              </w:rPr>
+              <w:t>5</w:t>
+            </w:r>
           </w:p>
         </w:tc>
         <w:tc>
@@ -4078,23 +4748,39 @@
                 <w:sz w:val="48"/>
               </w:rPr>
             </w:pPr>
-          </w:p>
-        </w:tc>
-        <w:tc>
-          <w:tcPr>
-            <w:tcW w:w="984" w:type="dxa"/>
-            <w:shd w:val="clear" w:color="auto" w:fill="E6E6E6"/>
-            <w:vAlign w:val="center"/>
-          </w:tcPr>
-          <w:p>
-            <w:pPr>
-              <w:jc w:val="center"/>
-              <w:rPr>
-                <w:rFonts w:asciiTheme="majorHAnsi" w:hAnsiTheme="majorHAnsi"/>
-                <w:b/>
-                <w:sz w:val="48"/>
-              </w:rPr>
-            </w:pPr>
+            <w:r>
+              <w:rPr>
+                <w:rFonts w:asciiTheme="majorHAnsi" w:hAnsiTheme="majorHAnsi"/>
+                <w:b/>
+                <w:sz w:val="48"/>
+              </w:rPr>
+              <w:t>9</w:t>
+            </w:r>
+          </w:p>
+        </w:tc>
+        <w:tc>
+          <w:tcPr>
+            <w:tcW w:w="984" w:type="dxa"/>
+            <w:shd w:val="clear" w:color="auto" w:fill="E6E6E6"/>
+            <w:vAlign w:val="center"/>
+          </w:tcPr>
+          <w:p>
+            <w:pPr>
+              <w:jc w:val="center"/>
+              <w:rPr>
+                <w:rFonts w:asciiTheme="majorHAnsi" w:hAnsiTheme="majorHAnsi"/>
+                <w:b/>
+                <w:sz w:val="48"/>
+              </w:rPr>
+            </w:pPr>
+            <w:r>
+              <w:rPr>
+                <w:rFonts w:asciiTheme="majorHAnsi" w:hAnsiTheme="majorHAnsi"/>
+                <w:b/>
+                <w:sz w:val="48"/>
+              </w:rPr>
+              <w:t>6</w:t>
+            </w:r>
           </w:p>
         </w:tc>
       </w:tr>
@@ -4190,6 +4876,14 @@
                 <w:sz w:val="48"/>
               </w:rPr>
             </w:pPr>
+            <w:r>
+              <w:rPr>
+                <w:rFonts w:asciiTheme="majorHAnsi" w:hAnsiTheme="majorHAnsi"/>
+                <w:b/>
+                <w:sz w:val="48"/>
+              </w:rPr>
+              <w:t>4</w:t>
+            </w:r>
           </w:p>
         </w:tc>
         <w:tc>
@@ -4237,22 +4931,38 @@
                 <w:sz w:val="48"/>
               </w:rPr>
             </w:pPr>
-          </w:p>
-        </w:tc>
-        <w:tc>
-          <w:tcPr>
-            <w:tcW w:w="984" w:type="dxa"/>
-            <w:vAlign w:val="center"/>
-          </w:tcPr>
-          <w:p>
-            <w:pPr>
-              <w:jc w:val="center"/>
-              <w:rPr>
-                <w:rFonts w:asciiTheme="majorHAnsi" w:hAnsiTheme="majorHAnsi"/>
-                <w:b/>
-                <w:sz w:val="48"/>
-              </w:rPr>
-            </w:pPr>
+            <w:r>
+              <w:rPr>
+                <w:rFonts w:asciiTheme="majorHAnsi" w:hAnsiTheme="majorHAnsi"/>
+                <w:b/>
+                <w:sz w:val="48"/>
+              </w:rPr>
+              <w:t>1</w:t>
+            </w:r>
+          </w:p>
+        </w:tc>
+        <w:tc>
+          <w:tcPr>
+            <w:tcW w:w="984" w:type="dxa"/>
+            <w:vAlign w:val="center"/>
+          </w:tcPr>
+          <w:p>
+            <w:pPr>
+              <w:jc w:val="center"/>
+              <w:rPr>
+                <w:rFonts w:asciiTheme="majorHAnsi" w:hAnsiTheme="majorHAnsi"/>
+                <w:b/>
+                <w:sz w:val="48"/>
+              </w:rPr>
+            </w:pPr>
+            <w:r>
+              <w:rPr>
+                <w:rFonts w:asciiTheme="majorHAnsi" w:hAnsiTheme="majorHAnsi"/>
+                <w:b/>
+                <w:sz w:val="48"/>
+              </w:rPr>
+              <w:t>8</w:t>
+            </w:r>
           </w:p>
         </w:tc>
         <w:tc>
@@ -4272,6 +4982,14 @@
                 <w:sz w:val="48"/>
               </w:rPr>
             </w:pPr>
+            <w:r>
+              <w:rPr>
+                <w:rFonts w:asciiTheme="majorHAnsi" w:hAnsiTheme="majorHAnsi"/>
+                <w:b/>
+                <w:sz w:val="48"/>
+              </w:rPr>
+              <w:t>9</w:t>
+            </w:r>
           </w:p>
         </w:tc>
         <w:tc>
@@ -4317,23 +5035,39 @@
                 <w:sz w:val="48"/>
               </w:rPr>
             </w:pPr>
-          </w:p>
-        </w:tc>
-        <w:tc>
-          <w:tcPr>
-            <w:tcW w:w="984" w:type="dxa"/>
-            <w:shd w:val="clear" w:color="auto" w:fill="E6E6E6"/>
-            <w:vAlign w:val="center"/>
-          </w:tcPr>
-          <w:p>
-            <w:pPr>
-              <w:jc w:val="center"/>
-              <w:rPr>
-                <w:rFonts w:asciiTheme="majorHAnsi" w:hAnsiTheme="majorHAnsi"/>
-                <w:b/>
-                <w:sz w:val="48"/>
-              </w:rPr>
-            </w:pPr>
+            <w:r>
+              <w:rPr>
+                <w:rFonts w:asciiTheme="majorHAnsi" w:hAnsiTheme="majorHAnsi"/>
+                <w:b/>
+                <w:sz w:val="48"/>
+              </w:rPr>
+              <w:t>3</w:t>
+            </w:r>
+          </w:p>
+        </w:tc>
+        <w:tc>
+          <w:tcPr>
+            <w:tcW w:w="984" w:type="dxa"/>
+            <w:shd w:val="clear" w:color="auto" w:fill="E6E6E6"/>
+            <w:vAlign w:val="center"/>
+          </w:tcPr>
+          <w:p>
+            <w:pPr>
+              <w:jc w:val="center"/>
+              <w:rPr>
+                <w:rFonts w:asciiTheme="majorHAnsi" w:hAnsiTheme="majorHAnsi"/>
+                <w:b/>
+                <w:sz w:val="48"/>
+              </w:rPr>
+            </w:pPr>
+            <w:r>
+              <w:rPr>
+                <w:rFonts w:asciiTheme="majorHAnsi" w:hAnsiTheme="majorHAnsi"/>
+                <w:b/>
+                <w:sz w:val="48"/>
+              </w:rPr>
+              <w:t>6</w:t>
+            </w:r>
           </w:p>
         </w:tc>
       </w:tr>
@@ -4416,6 +5150,14 @@
                 <w:sz w:val="48"/>
               </w:rPr>
             </w:pPr>
+            <w:r>
+              <w:rPr>
+                <w:rFonts w:asciiTheme="majorHAnsi" w:hAnsiTheme="majorHAnsi"/>
+                <w:b/>
+                <w:sz w:val="48"/>
+              </w:rPr>
+              <w:t>1</w:t>
+            </w:r>
           </w:p>
         </w:tc>
         <w:tc>
@@ -4463,6 +5205,14 @@
                 <w:sz w:val="48"/>
               </w:rPr>
             </w:pPr>
+            <w:r>
+              <w:rPr>
+                <w:rFonts w:asciiTheme="majorHAnsi" w:hAnsiTheme="majorHAnsi"/>
+                <w:b/>
+                <w:sz w:val="48"/>
+              </w:rPr>
+              <w:t>2</w:t>
+            </w:r>
           </w:p>
         </w:tc>
         <w:tc>
@@ -4483,6 +5233,14 @@
                 <w:sz w:val="48"/>
               </w:rPr>
             </w:pPr>
+            <w:r>
+              <w:rPr>
+                <w:rFonts w:asciiTheme="majorHAnsi" w:hAnsiTheme="majorHAnsi"/>
+                <w:b/>
+                <w:sz w:val="48"/>
+              </w:rPr>
+              <w:t>4</w:t>
+            </w:r>
           </w:p>
         </w:tc>
         <w:tc>
@@ -4532,6 +5290,14 @@
                 <w:sz w:val="48"/>
               </w:rPr>
             </w:pPr>
+            <w:r>
+              <w:rPr>
+                <w:rFonts w:asciiTheme="majorHAnsi" w:hAnsiTheme="majorHAnsi"/>
+                <w:b/>
+                <w:sz w:val="48"/>
+              </w:rPr>
+              <w:t>8</w:t>
+            </w:r>
           </w:p>
         </w:tc>
         <w:tc>
@@ -4585,6 +5351,14 @@
                 <w:sz w:val="48"/>
               </w:rPr>
             </w:pPr>
+            <w:r>
+              <w:rPr>
+                <w:rFonts w:asciiTheme="majorHAnsi" w:hAnsiTheme="majorHAnsi"/>
+                <w:b/>
+                <w:sz w:val="48"/>
+              </w:rPr>
+              <w:t>6</w:t>
+            </w:r>
           </w:p>
         </w:tc>
         <w:tc>
@@ -4605,6 +5379,14 @@
                 <w:sz w:val="48"/>
               </w:rPr>
             </w:pPr>
+            <w:r>
+              <w:rPr>
+                <w:rFonts w:asciiTheme="majorHAnsi" w:hAnsiTheme="majorHAnsi"/>
+                <w:b/>
+                <w:sz w:val="48"/>
+              </w:rPr>
+              <w:t>8</w:t>
+            </w:r>
           </w:p>
         </w:tc>
         <w:tc>
@@ -4626,6 +5408,14 @@
                 <w:sz w:val="48"/>
               </w:rPr>
             </w:pPr>
+            <w:r>
+              <w:rPr>
+                <w:rFonts w:asciiTheme="majorHAnsi" w:hAnsiTheme="majorHAnsi"/>
+                <w:b/>
+                <w:sz w:val="48"/>
+              </w:rPr>
+              <w:t>9</w:t>
+            </w:r>
           </w:p>
         </w:tc>
         <w:tc>
@@ -4646,6 +5436,14 @@
                 <w:sz w:val="48"/>
               </w:rPr>
             </w:pPr>
+            <w:r>
+              <w:rPr>
+                <w:rFonts w:asciiTheme="majorHAnsi" w:hAnsiTheme="majorHAnsi"/>
+                <w:b/>
+                <w:sz w:val="48"/>
+              </w:rPr>
+              <w:t>7</w:t>
+            </w:r>
           </w:p>
         </w:tc>
         <w:tc>
@@ -4693,6 +5491,14 @@
                 <w:sz w:val="48"/>
               </w:rPr>
             </w:pPr>
+            <w:r>
+              <w:rPr>
+                <w:rFonts w:asciiTheme="majorHAnsi" w:hAnsiTheme="majorHAnsi"/>
+                <w:b/>
+                <w:sz w:val="48"/>
+              </w:rPr>
+              <w:t>5</w:t>
+            </w:r>
           </w:p>
         </w:tc>
         <w:tc>
@@ -4714,6 +5520,14 @@
                 <w:sz w:val="48"/>
               </w:rPr>
             </w:pPr>
+            <w:r>
+              <w:rPr>
+                <w:rFonts w:asciiTheme="majorHAnsi" w:hAnsiTheme="majorHAnsi"/>
+                <w:b/>
+                <w:sz w:val="48"/>
+              </w:rPr>
+              <w:t>2</w:t>
+            </w:r>
           </w:p>
         </w:tc>
         <w:tc>
@@ -4734,6 +5548,14 @@
                 <w:sz w:val="48"/>
               </w:rPr>
             </w:pPr>
+            <w:r>
+              <w:rPr>
+                <w:rFonts w:asciiTheme="majorHAnsi" w:hAnsiTheme="majorHAnsi"/>
+                <w:b/>
+                <w:sz w:val="48"/>
+              </w:rPr>
+              <w:t>4</w:t>
+            </w:r>
           </w:p>
         </w:tc>
         <w:tc>
@@ -4786,6 +5608,14 @@
                 <w:sz w:val="48"/>
               </w:rPr>
             </w:pPr>
+            <w:r>
+              <w:rPr>
+                <w:rFonts w:asciiTheme="majorHAnsi" w:hAnsiTheme="majorHAnsi"/>
+                <w:b/>
+                <w:sz w:val="48"/>
+              </w:rPr>
+              <w:t>2</w:t>
+            </w:r>
           </w:p>
         </w:tc>
         <w:tc>
@@ -4805,6 +5635,14 @@
                 <w:sz w:val="48"/>
               </w:rPr>
             </w:pPr>
+            <w:r>
+              <w:rPr>
+                <w:rFonts w:asciiTheme="majorHAnsi" w:hAnsiTheme="majorHAnsi"/>
+                <w:b/>
+                <w:sz w:val="48"/>
+              </w:rPr>
+              <w:t>5</w:t>
+            </w:r>
           </w:p>
         </w:tc>
         <w:tc>
@@ -4825,6 +5663,14 @@
                 <w:sz w:val="48"/>
               </w:rPr>
             </w:pPr>
+            <w:r>
+              <w:rPr>
+                <w:rFonts w:asciiTheme="majorHAnsi" w:hAnsiTheme="majorHAnsi"/>
+                <w:b/>
+                <w:sz w:val="48"/>
+              </w:rPr>
+              <w:t>6</w:t>
+            </w:r>
           </w:p>
         </w:tc>
         <w:tc>
@@ -4874,6 +5720,14 @@
                 <w:sz w:val="48"/>
               </w:rPr>
             </w:pPr>
+            <w:r>
+              <w:rPr>
+                <w:rFonts w:asciiTheme="majorHAnsi" w:hAnsiTheme="majorHAnsi"/>
+                <w:b/>
+                <w:sz w:val="48"/>
+              </w:rPr>
+              <w:t>4</w:t>
+            </w:r>
           </w:p>
         </w:tc>
         <w:tc>
@@ -4895,6 +5749,14 @@
                 <w:sz w:val="48"/>
               </w:rPr>
             </w:pPr>
+            <w:r>
+              <w:rPr>
+                <w:rFonts w:asciiTheme="majorHAnsi" w:hAnsiTheme="majorHAnsi"/>
+                <w:b/>
+                <w:sz w:val="48"/>
+              </w:rPr>
+              <w:t>7</w:t>
+            </w:r>
           </w:p>
         </w:tc>
         <w:tc>
@@ -4969,6 +5831,14 @@
                 <w:sz w:val="48"/>
               </w:rPr>
             </w:pPr>
+            <w:r>
+              <w:rPr>
+                <w:rFonts w:asciiTheme="majorHAnsi" w:hAnsiTheme="majorHAnsi"/>
+                <w:b/>
+                <w:sz w:val="48"/>
+              </w:rPr>
+              <w:t>8</w:t>
+            </w:r>
           </w:p>
         </w:tc>
       </w:tr>
@@ -4993,6 +5863,14 @@
                 <w:sz w:val="48"/>
               </w:rPr>
             </w:pPr>
+            <w:r>
+              <w:rPr>
+                <w:rFonts w:asciiTheme="majorHAnsi" w:hAnsiTheme="majorHAnsi"/>
+                <w:b/>
+                <w:sz w:val="48"/>
+              </w:rPr>
+              <w:t>3</w:t>
+            </w:r>
           </w:p>
         </w:tc>
         <w:tc>
@@ -5012,6 +5890,14 @@
                 <w:sz w:val="48"/>
               </w:rPr>
             </w:pPr>
+            <w:r>
+              <w:rPr>
+                <w:rFonts w:asciiTheme="majorHAnsi" w:hAnsiTheme="majorHAnsi"/>
+                <w:b/>
+                <w:sz w:val="48"/>
+              </w:rPr>
+              <w:t>7</w:t>
+            </w:r>
           </w:p>
         </w:tc>
         <w:tc>
@@ -5032,6 +5918,14 @@
                 <w:sz w:val="48"/>
               </w:rPr>
             </w:pPr>
+            <w:r>
+              <w:rPr>
+                <w:rFonts w:asciiTheme="majorHAnsi" w:hAnsiTheme="majorHAnsi"/>
+                <w:b/>
+                <w:sz w:val="48"/>
+              </w:rPr>
+              <w:t>4</w:t>
+            </w:r>
           </w:p>
         </w:tc>
         <w:tc>
@@ -5081,6 +5975,14 @@
                 <w:sz w:val="48"/>
               </w:rPr>
             </w:pPr>
+            <w:r>
+              <w:rPr>
+                <w:rFonts w:asciiTheme="majorHAnsi" w:hAnsiTheme="majorHAnsi"/>
+                <w:b/>
+                <w:sz w:val="48"/>
+              </w:rPr>
+              <w:t>1</w:t>
+            </w:r>
           </w:p>
         </w:tc>
         <w:tc>
@@ -5130,6 +6032,14 @@
                 <w:sz w:val="48"/>
               </w:rPr>
             </w:pPr>
+            <w:r>
+              <w:rPr>
+                <w:rFonts w:asciiTheme="majorHAnsi" w:hAnsiTheme="majorHAnsi"/>
+                <w:b/>
+                <w:sz w:val="48"/>
+              </w:rPr>
+              <w:t>6</w:t>
+            </w:r>
           </w:p>
         </w:tc>
         <w:tc>
@@ -5149,6 +6059,14 @@
                 <w:sz w:val="48"/>
               </w:rPr>
             </w:pPr>
+            <w:r>
+              <w:rPr>
+                <w:rFonts w:asciiTheme="majorHAnsi" w:hAnsiTheme="majorHAnsi"/>
+                <w:b/>
+                <w:sz w:val="48"/>
+              </w:rPr>
+              <w:t>2</w:t>
+            </w:r>
           </w:p>
         </w:tc>
         <w:tc>
@@ -5168,6 +6086,14 @@
                 <w:sz w:val="48"/>
               </w:rPr>
             </w:pPr>
+            <w:r>
+              <w:rPr>
+                <w:rFonts w:asciiTheme="majorHAnsi" w:hAnsiTheme="majorHAnsi"/>
+                <w:b/>
+                <w:sz w:val="48"/>
+              </w:rPr>
+              <w:t>5</w:t>
+            </w:r>
           </w:p>
         </w:tc>
       </w:tr>
@@ -5192,6 +6118,14 @@
                 <w:sz w:val="48"/>
               </w:rPr>
             </w:pPr>
+            <w:r>
+              <w:rPr>
+                <w:rFonts w:asciiTheme="majorHAnsi" w:hAnsiTheme="majorHAnsi"/>
+                <w:b/>
+                <w:sz w:val="48"/>
+              </w:rPr>
+              <w:t>9</w:t>
+            </w:r>
           </w:p>
         </w:tc>
         <w:tc>
@@ -5268,6 +6202,14 @@
                 <w:sz w:val="48"/>
               </w:rPr>
             </w:pPr>
+            <w:r>
+              <w:rPr>
+                <w:rFonts w:asciiTheme="majorHAnsi" w:hAnsiTheme="majorHAnsi"/>
+                <w:b/>
+                <w:sz w:val="48"/>
+              </w:rPr>
+              <w:t>2</w:t>
+            </w:r>
           </w:p>
         </w:tc>
         <w:tc>
@@ -5288,6 +6230,14 @@
                 <w:sz w:val="48"/>
               </w:rPr>
             </w:pPr>
+            <w:r>
+              <w:rPr>
+                <w:rFonts w:asciiTheme="majorHAnsi" w:hAnsiTheme="majorHAnsi"/>
+                <w:b/>
+                <w:sz w:val="48"/>
+              </w:rPr>
+              <w:t>5</w:t>
+            </w:r>
           </w:p>
         </w:tc>
         <w:tc>
@@ -5337,6 +6287,14 @@
                 <w:sz w:val="48"/>
               </w:rPr>
             </w:pPr>
+            <w:r>
+              <w:rPr>
+                <w:rFonts w:asciiTheme="majorHAnsi" w:hAnsiTheme="majorHAnsi"/>
+                <w:b/>
+                <w:sz w:val="48"/>
+              </w:rPr>
+              <w:t>3</w:t>
+            </w:r>
           </w:p>
         </w:tc>
         <w:tc>
@@ -5356,6 +6314,14 @@
                 <w:sz w:val="48"/>
               </w:rPr>
             </w:pPr>
+            <w:r>
+              <w:rPr>
+                <w:rFonts w:asciiTheme="majorHAnsi" w:hAnsiTheme="majorHAnsi"/>
+                <w:b/>
+                <w:sz w:val="48"/>
+              </w:rPr>
+              <w:t>7</w:t>
+            </w:r>
           </w:p>
         </w:tc>
         <w:tc>
@@ -5375,6 +6341,14 @@
                 <w:sz w:val="48"/>
               </w:rPr>
             </w:pPr>
+            <w:r>
+              <w:rPr>
+                <w:rFonts w:asciiTheme="majorHAnsi" w:hAnsiTheme="majorHAnsi"/>
+                <w:b/>
+                <w:sz w:val="48"/>
+              </w:rPr>
+              <w:t>4</w:t>
+            </w:r>
           </w:p>
         </w:tc>
       </w:tr>
@@ -5393,20 +6367,19 @@
           </w:tcPr>
           <w:p>
             <w:pPr>
-              <w:jc w:val="center"/>
-              <w:rPr>
-                <w:rFonts w:asciiTheme="majorHAnsi" w:hAnsiTheme="majorHAnsi"/>
-                <w:b/>
-                <w:sz w:val="48"/>
-              </w:rPr>
-            </w:pPr>
-            <w:r>
-              <w:rPr>
-                <w:rFonts w:asciiTheme="majorHAnsi" w:hAnsiTheme="majorHAnsi"/>
-                <w:b/>
-                <w:sz w:val="48"/>
-              </w:rPr>
-              <w:t>4</w:t>
+              <w:rPr>
+                <w:rFonts w:asciiTheme="majorHAnsi" w:hAnsiTheme="majorHAnsi"/>
+                <w:b/>
+                <w:sz w:val="48"/>
+              </w:rPr>
+            </w:pPr>
+            <w:r>
+              <w:rPr>
+                <w:rFonts w:asciiTheme="majorHAnsi" w:hAnsiTheme="majorHAnsi"/>
+                <w:b/>
+                <w:sz w:val="48"/>
+              </w:rPr>
+              <w:t xml:space="preserve">  4</w:t>
             </w:r>
           </w:p>
         </w:tc>
@@ -5428,6 +6401,14 @@
                 <w:sz w:val="48"/>
               </w:rPr>
             </w:pPr>
+            <w:r>
+              <w:rPr>
+                <w:rFonts w:asciiTheme="majorHAnsi" w:hAnsiTheme="majorHAnsi"/>
+                <w:b/>
+                <w:sz w:val="48"/>
+              </w:rPr>
+              <w:t>2</w:t>
+            </w:r>
           </w:p>
         </w:tc>
         <w:tc>
@@ -5449,6 +6430,14 @@
                 <w:sz w:val="48"/>
               </w:rPr>
             </w:pPr>
+            <w:r>
+              <w:rPr>
+                <w:rFonts w:asciiTheme="majorHAnsi" w:hAnsiTheme="majorHAnsi"/>
+                <w:b/>
+                <w:sz w:val="48"/>
+              </w:rPr>
+              <w:t>3</w:t>
+            </w:r>
           </w:p>
         </w:tc>
         <w:tc>
@@ -5462,13 +6451,20 @@
           </w:tcPr>
           <w:p>
             <w:pPr>
-              <w:jc w:val="center"/>
-              <w:rPr>
-                <w:rFonts w:asciiTheme="majorHAnsi" w:hAnsiTheme="majorHAnsi"/>
-                <w:b/>
-                <w:sz w:val="48"/>
-              </w:rPr>
-            </w:pPr>
+              <w:rPr>
+                <w:rFonts w:asciiTheme="majorHAnsi" w:hAnsiTheme="majorHAnsi"/>
+                <w:b/>
+                <w:sz w:val="48"/>
+              </w:rPr>
+            </w:pPr>
+            <w:r>
+              <w:rPr>
+                <w:rFonts w:asciiTheme="majorHAnsi" w:hAnsiTheme="majorHAnsi"/>
+                <w:b/>
+                <w:sz w:val="48"/>
+              </w:rPr>
+              <w:t xml:space="preserve">   5</w:t>
+            </w:r>
           </w:p>
         </w:tc>
         <w:tc>
@@ -5516,6 +6512,14 @@
                 <w:sz w:val="48"/>
               </w:rPr>
             </w:pPr>
+            <w:r>
+              <w:rPr>
+                <w:rFonts w:asciiTheme="majorHAnsi" w:hAnsiTheme="majorHAnsi"/>
+                <w:b/>
+                <w:sz w:val="48"/>
+              </w:rPr>
+              <w:t>1</w:t>
+            </w:r>
           </w:p>
         </w:tc>
         <w:tc>
@@ -5537,6 +6541,14 @@
                 <w:sz w:val="48"/>
               </w:rPr>
             </w:pPr>
+            <w:r>
+              <w:rPr>
+                <w:rFonts w:asciiTheme="majorHAnsi" w:hAnsiTheme="majorHAnsi"/>
+                <w:b/>
+                <w:sz w:val="48"/>
+              </w:rPr>
+              <w:t>8</w:t>
+            </w:r>
           </w:p>
         </w:tc>
         <w:tc>
@@ -5557,6 +6569,14 @@
                 <w:sz w:val="48"/>
               </w:rPr>
             </w:pPr>
+            <w:r>
+              <w:rPr>
+                <w:rFonts w:asciiTheme="majorHAnsi" w:hAnsiTheme="majorHAnsi"/>
+                <w:b/>
+                <w:sz w:val="48"/>
+              </w:rPr>
+              <w:t>6</w:t>
+            </w:r>
           </w:p>
         </w:tc>
         <w:tc>
@@ -5577,6 +6597,14 @@
                 <w:sz w:val="48"/>
               </w:rPr>
             </w:pPr>
+            <w:r>
+              <w:rPr>
+                <w:rFonts w:asciiTheme="majorHAnsi" w:hAnsiTheme="majorHAnsi"/>
+                <w:b/>
+                <w:sz w:val="48"/>
+              </w:rPr>
+              <w:t>7</w:t>
+            </w:r>
           </w:p>
         </w:tc>
       </w:tr>
@@ -5624,6 +6652,14 @@
                 <w:sz w:val="48"/>
               </w:rPr>
             </w:pPr>
+            <w:r>
+              <w:rPr>
+                <w:rFonts w:asciiTheme="majorHAnsi" w:hAnsiTheme="majorHAnsi"/>
+                <w:b/>
+                <w:sz w:val="48"/>
+              </w:rPr>
+              <w:t>6</w:t>
+            </w:r>
           </w:p>
         </w:tc>
         <w:tc>
@@ -5671,22 +6707,38 @@
                 <w:sz w:val="48"/>
               </w:rPr>
             </w:pPr>
-          </w:p>
-        </w:tc>
-        <w:tc>
-          <w:tcPr>
-            <w:tcW w:w="984" w:type="dxa"/>
-            <w:vAlign w:val="center"/>
-          </w:tcPr>
-          <w:p>
-            <w:pPr>
-              <w:jc w:val="center"/>
-              <w:rPr>
-                <w:rFonts w:asciiTheme="majorHAnsi" w:hAnsiTheme="majorHAnsi"/>
-                <w:b/>
-                <w:sz w:val="48"/>
-              </w:rPr>
-            </w:pPr>
+            <w:r>
+              <w:rPr>
+                <w:rFonts w:asciiTheme="majorHAnsi" w:hAnsiTheme="majorHAnsi"/>
+                <w:b/>
+                <w:sz w:val="48"/>
+              </w:rPr>
+              <w:t>4</w:t>
+            </w:r>
+          </w:p>
+        </w:tc>
+        <w:tc>
+          <w:tcPr>
+            <w:tcW w:w="984" w:type="dxa"/>
+            <w:vAlign w:val="center"/>
+          </w:tcPr>
+          <w:p>
+            <w:pPr>
+              <w:jc w:val="center"/>
+              <w:rPr>
+                <w:rFonts w:asciiTheme="majorHAnsi" w:hAnsiTheme="majorHAnsi"/>
+                <w:b/>
+                <w:sz w:val="48"/>
+              </w:rPr>
+            </w:pPr>
+            <w:r>
+              <w:rPr>
+                <w:rFonts w:asciiTheme="majorHAnsi" w:hAnsiTheme="majorHAnsi"/>
+                <w:b/>
+                <w:sz w:val="48"/>
+              </w:rPr>
+              <w:t>7</w:t>
+            </w:r>
           </w:p>
         </w:tc>
         <w:tc>
@@ -5734,6 +6786,14 @@
                 <w:sz w:val="48"/>
               </w:rPr>
             </w:pPr>
+            <w:r>
+              <w:rPr>
+                <w:rFonts w:asciiTheme="majorHAnsi" w:hAnsiTheme="majorHAnsi"/>
+                <w:b/>
+                <w:sz w:val="48"/>
+              </w:rPr>
+              <w:t>1</w:t>
+            </w:r>
           </w:p>
         </w:tc>
         <w:tc>
@@ -5806,23 +6866,39 @@
                 <w:sz w:val="48"/>
               </w:rPr>
             </w:pPr>
-          </w:p>
-        </w:tc>
-        <w:tc>
-          <w:tcPr>
-            <w:tcW w:w="984" w:type="dxa"/>
-            <w:shd w:val="clear" w:color="auto" w:fill="E6E6E6"/>
-            <w:vAlign w:val="center"/>
-          </w:tcPr>
-          <w:p>
-            <w:pPr>
-              <w:jc w:val="center"/>
-              <w:rPr>
-                <w:rFonts w:asciiTheme="majorHAnsi" w:hAnsiTheme="majorHAnsi"/>
-                <w:b/>
-                <w:sz w:val="48"/>
-              </w:rPr>
-            </w:pPr>
+            <w:r>
+              <w:rPr>
+                <w:rFonts w:asciiTheme="majorHAnsi" w:hAnsiTheme="majorHAnsi"/>
+                <w:b/>
+                <w:sz w:val="48"/>
+              </w:rPr>
+              <w:t>1</w:t>
+            </w:r>
+          </w:p>
+        </w:tc>
+        <w:tc>
+          <w:tcPr>
+            <w:tcW w:w="984" w:type="dxa"/>
+            <w:shd w:val="clear" w:color="auto" w:fill="E6E6E6"/>
+            <w:vAlign w:val="center"/>
+          </w:tcPr>
+          <w:p>
+            <w:pPr>
+              <w:jc w:val="center"/>
+              <w:rPr>
+                <w:rFonts w:asciiTheme="majorHAnsi" w:hAnsiTheme="majorHAnsi"/>
+                <w:b/>
+                <w:sz w:val="48"/>
+              </w:rPr>
+            </w:pPr>
+            <w:r>
+              <w:rPr>
+                <w:rFonts w:asciiTheme="majorHAnsi" w:hAnsiTheme="majorHAnsi"/>
+                <w:b/>
+                <w:sz w:val="48"/>
+              </w:rPr>
+              <w:t>9</w:t>
+            </w:r>
           </w:p>
         </w:tc>
         <w:tc>
@@ -5870,22 +6946,38 @@
                 <w:sz w:val="48"/>
               </w:rPr>
             </w:pPr>
-          </w:p>
-        </w:tc>
-        <w:tc>
-          <w:tcPr>
-            <w:tcW w:w="984" w:type="dxa"/>
-            <w:vAlign w:val="center"/>
-          </w:tcPr>
-          <w:p>
-            <w:pPr>
-              <w:jc w:val="center"/>
-              <w:rPr>
-                <w:rFonts w:asciiTheme="majorHAnsi" w:hAnsiTheme="majorHAnsi"/>
-                <w:b/>
-                <w:sz w:val="48"/>
-              </w:rPr>
-            </w:pPr>
+            <w:r>
+              <w:rPr>
+                <w:rFonts w:asciiTheme="majorHAnsi" w:hAnsiTheme="majorHAnsi"/>
+                <w:b/>
+                <w:sz w:val="48"/>
+              </w:rPr>
+              <w:t>8</w:t>
+            </w:r>
+          </w:p>
+        </w:tc>
+        <w:tc>
+          <w:tcPr>
+            <w:tcW w:w="984" w:type="dxa"/>
+            <w:vAlign w:val="center"/>
+          </w:tcPr>
+          <w:p>
+            <w:pPr>
+              <w:jc w:val="center"/>
+              <w:rPr>
+                <w:rFonts w:asciiTheme="majorHAnsi" w:hAnsiTheme="majorHAnsi"/>
+                <w:b/>
+                <w:sz w:val="48"/>
+              </w:rPr>
+            </w:pPr>
+            <w:r>
+              <w:rPr>
+                <w:rFonts w:asciiTheme="majorHAnsi" w:hAnsiTheme="majorHAnsi"/>
+                <w:b/>
+                <w:sz w:val="48"/>
+              </w:rPr>
+              <w:t>6</w:t>
+            </w:r>
           </w:p>
         </w:tc>
         <w:tc>
@@ -5905,6 +6997,14 @@
                 <w:sz w:val="48"/>
               </w:rPr>
             </w:pPr>
+            <w:r>
+              <w:rPr>
+                <w:rFonts w:asciiTheme="majorHAnsi" w:hAnsiTheme="majorHAnsi"/>
+                <w:b/>
+                <w:sz w:val="48"/>
+              </w:rPr>
+              <w:t>3</w:t>
+            </w:r>
           </w:p>
         </w:tc>
         <w:tc>
@@ -5950,6 +7050,16 @@
                 <w:sz w:val="48"/>
               </w:rPr>
             </w:pPr>
+            <w:r>
+              <w:rPr>
+                <w:rFonts w:asciiTheme="majorHAnsi" w:hAnsiTheme="majorHAnsi"/>
+                <w:b/>
+                <w:sz w:val="48"/>
+              </w:rPr>
+              <w:t>5</w:t>
+            </w:r>
+            <w:bookmarkStart w:id="0" w:name="_GoBack"/>
+            <w:bookmarkEnd w:id="0"/>
           </w:p>
         </w:tc>
         <w:tc>
@@ -6140,10 +7250,10 @@
   <w:docDefaults>
     <w:rPrDefault>
       <w:rPr>
-        <w:rFonts w:asciiTheme="minorHAnsi" w:eastAsiaTheme="minorHAnsi" w:hAnsiTheme="minorHAnsi" w:cstheme="minorBidi"/>
+        <w:rFonts w:asciiTheme="minorHAnsi" w:eastAsiaTheme="minorEastAsia" w:hAnsiTheme="minorHAnsi" w:cstheme="minorBidi"/>
         <w:sz w:val="24"/>
         <w:szCs w:val="24"/>
-        <w:lang w:val="en-US" w:eastAsia="en-US" w:bidi="ar-SA"/>
+        <w:lang w:val="en-US" w:eastAsia="ja-JP" w:bidi="ar-SA"/>
       </w:rPr>
     </w:rPrDefault>
     <w:pPrDefault/>
@@ -6290,7 +7400,6 @@
   <w:style w:type="paragraph" w:default="1" w:styleId="Normal">
     <w:name w:val="Normal"/>
     <w:qFormat/>
-    <w:rsid w:val="005467C9"/>
   </w:style>
   <w:style w:type="character" w:default="1" w:styleId="DefaultParagraphFont">
     <w:name w:val="Default Paragraph Font"/>
@@ -6438,7 +7547,7 @@
     <w:lsdException w:name="Emphasis" w:semiHidden="0" w:uiPriority="20" w:unhideWhenUsed="0" w:qFormat="1"/>
     <w:lsdException w:name="Table Grid" w:semiHidden="0" w:uiPriority="59" w:unhideWhenUsed="0"/>
     <w:lsdException w:name="Placeholder Text" w:unhideWhenUsed="0"/>
-    <w:lsdException w:name="No Spacing" w:semiHidden="0" w:uiPriority="1" w:unhideWhenUsed="0" w:qFormat="1"/>
+    <w:lsdException w:name="No Spacing" w:uiPriority="1" w:unhideWhenUsed="0" w:qFormat="1"/>
     <w:lsdException w:name="Light Shading" w:semiHidden="0" w:uiPriority="60" w:unhideWhenUsed="0"/>
     <w:lsdException w:name="Light List" w:semiHidden="0" w:uiPriority="61" w:unhideWhenUsed="0"/>
     <w:lsdException w:name="Light Grid" w:semiHidden="0" w:uiPriority="62" w:unhideWhenUsed="0"/>
@@ -6579,6 +7688,81 @@
     <w:uiPriority w:val="99"/>
     <w:semiHidden/>
     <w:unhideWhenUsed/>
+  </w:style>
+  <w:style w:type="table" w:styleId="TableGrid">
+    <w:name w:val="Table Grid"/>
+    <w:basedOn w:val="TableNormal"/>
+    <w:uiPriority w:val="59"/>
+    <w:rsid w:val="00AA0129"/>
+    <w:tblPr>
+      <w:tblInd w:w="0" w:type="dxa"/>
+      <w:tblBorders>
+        <w:top w:val="single" w:sz="4" w:space="0" w:color="000000" w:themeColor="text1"/>
+        <w:left w:val="single" w:sz="4" w:space="0" w:color="000000" w:themeColor="text1"/>
+        <w:bottom w:val="single" w:sz="4" w:space="0" w:color="000000" w:themeColor="text1"/>
+        <w:right w:val="single" w:sz="4" w:space="0" w:color="000000" w:themeColor="text1"/>
+        <w:insideH w:val="single" w:sz="4" w:space="0" w:color="000000" w:themeColor="text1"/>
+        <w:insideV w:val="single" w:sz="4" w:space="0" w:color="000000" w:themeColor="text1"/>
+      </w:tblBorders>
+      <w:tblCellMar>
+        <w:top w:w="0" w:type="dxa"/>
+        <w:left w:w="108" w:type="dxa"/>
+        <w:bottom w:w="0" w:type="dxa"/>
+        <w:right w:w="108" w:type="dxa"/>
+      </w:tblCellMar>
+    </w:tblPr>
+  </w:style>
+  <w:style w:type="paragraph" w:styleId="Header">
+    <w:name w:val="header"/>
+    <w:basedOn w:val="Normal"/>
+    <w:link w:val="HeaderChar"/>
+    <w:uiPriority w:val="99"/>
+    <w:unhideWhenUsed/>
+    <w:rsid w:val="004C6566"/>
+    <w:pPr>
+      <w:tabs>
+        <w:tab w:val="center" w:pos="4320"/>
+        <w:tab w:val="right" w:pos="8640"/>
+      </w:tabs>
+    </w:pPr>
+  </w:style>
+  <w:style w:type="character" w:customStyle="1" w:styleId="HeaderChar">
+    <w:name w:val="Header Char"/>
+    <w:basedOn w:val="DefaultParagraphFont"/>
+    <w:link w:val="Header"/>
+    <w:uiPriority w:val="99"/>
+    <w:rsid w:val="004C6566"/>
+  </w:style>
+  <w:style w:type="paragraph" w:styleId="Footer">
+    <w:name w:val="footer"/>
+    <w:basedOn w:val="Normal"/>
+    <w:link w:val="FooterChar"/>
+    <w:uiPriority w:val="99"/>
+    <w:semiHidden/>
+    <w:unhideWhenUsed/>
+    <w:rsid w:val="004C6566"/>
+    <w:pPr>
+      <w:tabs>
+        <w:tab w:val="center" w:pos="4320"/>
+        <w:tab w:val="right" w:pos="8640"/>
+      </w:tabs>
+    </w:pPr>
+  </w:style>
+  <w:style w:type="character" w:customStyle="1" w:styleId="FooterChar">
+    <w:name w:val="Footer Char"/>
+    <w:basedOn w:val="DefaultParagraphFont"/>
+    <w:link w:val="Footer"/>
+    <w:uiPriority w:val="99"/>
+    <w:semiHidden/>
+    <w:rsid w:val="004C6566"/>
+  </w:style>
+  <w:style w:type="character" w:styleId="PageNumber">
+    <w:name w:val="page number"/>
+    <w:basedOn w:val="DefaultParagraphFont"/>
+    <w:uiPriority w:val="99"/>
+    <w:semiHidden/>
+    <w:unhideWhenUsed/>
+    <w:rsid w:val="004C6566"/>
   </w:style>
 </w:styles>
 </file>

</xml_diff>